<commit_message>
Adicionadas secções 2 (descrição da Engine) e 4 (ciclo de rendering)
</commit_message>
<xml_diff>
--- a/Relatorios/F2-Relatorio.docx
+++ b/Relatorios/F2-Relatorio.docx
@@ -1773,8 +1773,6 @@
           <w:lang w:val="en-US" w:eastAsia="en-US"/>
         </w:rPr>
       </w:pPr>
-      <w:bookmarkStart w:id="0" w:name="_GoBack"/>
-      <w:bookmarkEnd w:id="0"/>
     </w:p>
     <w:p>
       <w:pPr>
@@ -1789,7 +1787,7 @@
           <w:lang w:eastAsia="en-US"/>
         </w:rPr>
       </w:pPr>
-      <w:bookmarkStart w:id="1" w:name="_Toc478371086"/>
+      <w:bookmarkStart w:id="0" w:name="_Toc478371086"/>
       <w:r>
         <w:rPr>
           <w:rFonts w:asciiTheme="minorHAnsi" w:hAnsiTheme="minorHAnsi" w:cstheme="minorHAnsi"/>
@@ -1799,7 +1797,7 @@
         <w:lastRenderedPageBreak/>
         <w:t>Introdução</w:t>
       </w:r>
-      <w:bookmarkEnd w:id="1"/>
+      <w:bookmarkEnd w:id="0"/>
     </w:p>
     <w:p>
       <w:pPr>
@@ -2212,7 +2210,7 @@
           <w:color w:val="auto"/>
         </w:rPr>
       </w:pPr>
-      <w:bookmarkStart w:id="2" w:name="_Toc478371087"/>
+      <w:bookmarkStart w:id="1" w:name="_Toc478371087"/>
       <w:r>
         <w:rPr>
           <w:rFonts w:asciiTheme="minorHAnsi" w:hAnsiTheme="minorHAnsi" w:cstheme="minorHAnsi"/>
@@ -2240,7 +2238,390 @@
         </w:rPr>
         <w:t>e</w:t>
       </w:r>
+      <w:bookmarkEnd w:id="1"/>
+    </w:p>
+    <w:p/>
+    <w:p>
+      <w:pPr>
+        <w:ind w:firstLine="720"/>
+        <w:rPr>
+          <w:rFonts w:asciiTheme="minorHAnsi" w:hAnsiTheme="minorHAnsi" w:cstheme="minorHAnsi"/>
+          <w:sz w:val="22"/>
+        </w:rPr>
+      </w:pPr>
+      <w:r>
+        <w:rPr>
+          <w:rFonts w:asciiTheme="minorHAnsi" w:hAnsiTheme="minorHAnsi" w:cstheme="minorHAnsi"/>
+          <w:sz w:val="22"/>
+        </w:rPr>
+        <w:t xml:space="preserve">O programa </w:t>
+      </w:r>
+      <w:r>
+        <w:rPr>
+          <w:rFonts w:asciiTheme="minorHAnsi" w:hAnsiTheme="minorHAnsi" w:cstheme="minorHAnsi"/>
+          <w:i/>
+          <w:sz w:val="22"/>
+        </w:rPr>
+        <w:t>Engine</w:t>
+      </w:r>
+      <w:r>
+        <w:rPr>
+          <w:rFonts w:asciiTheme="minorHAnsi" w:hAnsiTheme="minorHAnsi" w:cstheme="minorHAnsi"/>
+          <w:i/>
+          <w:sz w:val="22"/>
+        </w:rPr>
+        <w:t xml:space="preserve"> </w:t>
+      </w:r>
+      <w:r>
+        <w:rPr>
+          <w:rFonts w:asciiTheme="minorHAnsi" w:hAnsiTheme="minorHAnsi" w:cstheme="minorHAnsi"/>
+          <w:sz w:val="22"/>
+        </w:rPr>
+        <w:t xml:space="preserve">está dividido em duas fases: a fase da leitura e extração de dados de ficheiros </w:t>
+      </w:r>
+      <w:r>
+        <w:rPr>
+          <w:rFonts w:asciiTheme="minorHAnsi" w:hAnsiTheme="minorHAnsi" w:cstheme="minorHAnsi"/>
+          <w:i/>
+          <w:sz w:val="22"/>
+        </w:rPr>
+        <w:t>XML</w:t>
+      </w:r>
+      <w:r>
+        <w:rPr>
+          <w:rFonts w:asciiTheme="minorHAnsi" w:hAnsiTheme="minorHAnsi" w:cstheme="minorHAnsi"/>
+          <w:sz w:val="22"/>
+        </w:rPr>
+        <w:t xml:space="preserve"> e a parte do desenho das cenas com o auxílio de eventuais primitivas gráficas.</w:t>
+      </w:r>
+    </w:p>
+    <w:p>
+      <w:pPr>
+        <w:ind w:firstLine="720"/>
+        <w:rPr>
+          <w:rFonts w:asciiTheme="minorHAnsi" w:hAnsiTheme="minorHAnsi" w:cstheme="minorHAnsi"/>
+          <w:sz w:val="22"/>
+        </w:rPr>
+      </w:pPr>
+      <w:r>
+        <w:rPr>
+          <w:rFonts w:asciiTheme="minorHAnsi" w:hAnsiTheme="minorHAnsi" w:cstheme="minorHAnsi"/>
+          <w:sz w:val="22"/>
+        </w:rPr>
+        <w:t xml:space="preserve">Na primeira fase, o programa lê os ficheiros </w:t>
+      </w:r>
+      <w:r>
+        <w:rPr>
+          <w:rFonts w:asciiTheme="minorHAnsi" w:hAnsiTheme="minorHAnsi" w:cstheme="minorHAnsi"/>
+          <w:i/>
+          <w:sz w:val="22"/>
+        </w:rPr>
+        <w:t>XML</w:t>
+      </w:r>
+      <w:r>
+        <w:rPr>
+          <w:rFonts w:asciiTheme="minorHAnsi" w:hAnsiTheme="minorHAnsi" w:cstheme="minorHAnsi"/>
+          <w:sz w:val="22"/>
+        </w:rPr>
+        <w:t xml:space="preserve">, extraindo as suas informações, nomeadamente o que diz respeito aos grupos, aos modelos e às outras operações em </w:t>
+      </w:r>
+      <w:r>
+        <w:rPr>
+          <w:rFonts w:asciiTheme="minorHAnsi" w:hAnsiTheme="minorHAnsi" w:cstheme="minorHAnsi"/>
+          <w:i/>
+          <w:sz w:val="22"/>
+        </w:rPr>
+        <w:t>OpenGL</w:t>
+      </w:r>
+      <w:r>
+        <w:rPr>
+          <w:rFonts w:asciiTheme="minorHAnsi" w:hAnsiTheme="minorHAnsi" w:cstheme="minorHAnsi"/>
+          <w:i/>
+          <w:sz w:val="22"/>
+        </w:rPr>
+        <w:t xml:space="preserve"> </w:t>
+      </w:r>
+      <w:r>
+        <w:rPr>
+          <w:rFonts w:asciiTheme="minorHAnsi" w:hAnsiTheme="minorHAnsi" w:cstheme="minorHAnsi"/>
+          <w:sz w:val="22"/>
+        </w:rPr>
+        <w:t>(translações, rotações e escalas).</w:t>
+      </w:r>
+    </w:p>
+    <w:p>
+      <w:pPr>
+        <w:ind w:firstLine="720"/>
+        <w:rPr>
+          <w:rFonts w:asciiTheme="minorHAnsi" w:hAnsiTheme="minorHAnsi" w:cstheme="minorHAnsi"/>
+          <w:sz w:val="22"/>
+        </w:rPr>
+      </w:pPr>
+      <w:r>
+        <w:rPr>
+          <w:rFonts w:asciiTheme="minorHAnsi" w:hAnsiTheme="minorHAnsi" w:cstheme="minorHAnsi"/>
+          <w:sz w:val="22"/>
+        </w:rPr>
+        <w:t xml:space="preserve">Na segunda fase, o programa encarrega-se de desenhar a cena descrita no ficheiro XML através de um ciclo de </w:t>
+      </w:r>
+      <w:r>
+        <w:rPr>
+          <w:rFonts w:asciiTheme="minorHAnsi" w:hAnsiTheme="minorHAnsi" w:cstheme="minorHAnsi"/>
+          <w:i/>
+          <w:sz w:val="22"/>
+        </w:rPr>
+        <w:t>rendering</w:t>
+      </w:r>
+      <w:r>
+        <w:rPr>
+          <w:rFonts w:asciiTheme="minorHAnsi" w:hAnsiTheme="minorHAnsi" w:cstheme="minorHAnsi"/>
+          <w:sz w:val="22"/>
+        </w:rPr>
+        <w:t xml:space="preserve"> e com o recurso a um vetor relativo à totalidade das operações que constam do ficheiro lido.</w:t>
+      </w:r>
+    </w:p>
+    <w:p>
+      <w:pPr>
+        <w:ind w:firstLine="720"/>
+        <w:rPr>
+          <w:rFonts w:asciiTheme="minorHAnsi" w:hAnsiTheme="minorHAnsi" w:cstheme="minorHAnsi"/>
+          <w:sz w:val="22"/>
+        </w:rPr>
+      </w:pPr>
+      <w:r>
+        <w:rPr>
+          <w:rFonts w:asciiTheme="minorHAnsi" w:hAnsiTheme="minorHAnsi" w:cstheme="minorHAnsi"/>
+          <w:sz w:val="22"/>
+        </w:rPr>
+        <w:t xml:space="preserve">Além disso, o programa possui ainda funcionalidades relativas ao movimento da cena como, por exemplo, a deslocação de um modelo com as teclas </w:t>
+      </w:r>
+      <w:r>
+        <w:rPr>
+          <w:rFonts w:asciiTheme="minorHAnsi" w:hAnsiTheme="minorHAnsi" w:cstheme="minorHAnsi"/>
+          <w:i/>
+          <w:sz w:val="22"/>
+        </w:rPr>
+        <w:t>w</w:t>
+      </w:r>
+      <w:r>
+        <w:rPr>
+          <w:rFonts w:asciiTheme="minorHAnsi" w:hAnsiTheme="minorHAnsi" w:cstheme="minorHAnsi"/>
+          <w:sz w:val="22"/>
+        </w:rPr>
+        <w:t xml:space="preserve">, </w:t>
+      </w:r>
+      <w:r>
+        <w:rPr>
+          <w:rFonts w:asciiTheme="minorHAnsi" w:hAnsiTheme="minorHAnsi" w:cstheme="minorHAnsi"/>
+          <w:i/>
+          <w:sz w:val="22"/>
+        </w:rPr>
+        <w:t>a</w:t>
+      </w:r>
+      <w:r>
+        <w:rPr>
+          <w:rFonts w:asciiTheme="minorHAnsi" w:hAnsiTheme="minorHAnsi" w:cstheme="minorHAnsi"/>
+          <w:sz w:val="22"/>
+        </w:rPr>
+        <w:t xml:space="preserve">, </w:t>
+      </w:r>
+      <w:r>
+        <w:rPr>
+          <w:rFonts w:asciiTheme="minorHAnsi" w:hAnsiTheme="minorHAnsi" w:cstheme="minorHAnsi"/>
+          <w:i/>
+          <w:sz w:val="22"/>
+        </w:rPr>
+        <w:t>s</w:t>
+      </w:r>
+      <w:r>
+        <w:rPr>
+          <w:rFonts w:asciiTheme="minorHAnsi" w:hAnsiTheme="minorHAnsi" w:cstheme="minorHAnsi"/>
+          <w:sz w:val="22"/>
+        </w:rPr>
+        <w:t xml:space="preserve"> e </w:t>
+      </w:r>
+      <w:r>
+        <w:rPr>
+          <w:rFonts w:asciiTheme="minorHAnsi" w:hAnsiTheme="minorHAnsi" w:cstheme="minorHAnsi"/>
+          <w:i/>
+          <w:sz w:val="22"/>
+        </w:rPr>
+        <w:t>d</w:t>
+      </w:r>
+      <w:r>
+        <w:rPr>
+          <w:rFonts w:asciiTheme="minorHAnsi" w:hAnsiTheme="minorHAnsi" w:cstheme="minorHAnsi"/>
+          <w:sz w:val="22"/>
+        </w:rPr>
+        <w:t xml:space="preserve">, a rotação de um modelo com as setas do teclado, a movimentação da câmara </w:t>
+      </w:r>
+      <w:r>
+        <w:rPr>
+          <w:rFonts w:asciiTheme="minorHAnsi" w:hAnsiTheme="minorHAnsi" w:cstheme="minorHAnsi"/>
+          <w:sz w:val="22"/>
+        </w:rPr>
+        <w:t xml:space="preserve">com o rato e a definição de algumas definições do </w:t>
+      </w:r>
+      <w:r>
+        <w:rPr>
+          <w:rFonts w:asciiTheme="minorHAnsi" w:hAnsiTheme="minorHAnsi" w:cstheme="minorHAnsi"/>
+          <w:i/>
+          <w:sz w:val="22"/>
+        </w:rPr>
+        <w:t>OpenGL</w:t>
+      </w:r>
+      <w:r>
+        <w:rPr>
+          <w:rFonts w:asciiTheme="minorHAnsi" w:hAnsiTheme="minorHAnsi" w:cstheme="minorHAnsi"/>
+          <w:sz w:val="22"/>
+        </w:rPr>
+        <w:t xml:space="preserve"> como</w:t>
+      </w:r>
+      <w:r>
+        <w:rPr>
+          <w:rFonts w:asciiTheme="minorHAnsi" w:hAnsiTheme="minorHAnsi" w:cstheme="minorHAnsi"/>
+          <w:sz w:val="22"/>
+        </w:rPr>
+        <w:t xml:space="preserve"> o </w:t>
+      </w:r>
+      <w:r>
+        <w:rPr>
+          <w:rFonts w:asciiTheme="minorHAnsi" w:hAnsiTheme="minorHAnsi" w:cstheme="minorHAnsi"/>
+          <w:i/>
+          <w:sz w:val="22"/>
+        </w:rPr>
+        <w:t>face c</w:t>
+      </w:r>
+      <w:r>
+        <w:rPr>
+          <w:rFonts w:asciiTheme="minorHAnsi" w:hAnsiTheme="minorHAnsi" w:cstheme="minorHAnsi"/>
+          <w:i/>
+          <w:sz w:val="22"/>
+        </w:rPr>
+        <w:t>ulling</w:t>
+      </w:r>
+      <w:r>
+        <w:rPr>
+          <w:rFonts w:asciiTheme="minorHAnsi" w:hAnsiTheme="minorHAnsi" w:cstheme="minorHAnsi"/>
+          <w:sz w:val="22"/>
+        </w:rPr>
+        <w:t xml:space="preserve"> (</w:t>
+      </w:r>
+      <w:r>
+        <w:rPr>
+          <w:rFonts w:asciiTheme="minorHAnsi" w:hAnsiTheme="minorHAnsi" w:cstheme="minorHAnsi"/>
+          <w:i/>
+          <w:sz w:val="22"/>
+        </w:rPr>
+        <w:t>GL_BACK</w:t>
+      </w:r>
+      <w:r>
+        <w:rPr>
+          <w:rFonts w:asciiTheme="minorHAnsi" w:hAnsiTheme="minorHAnsi" w:cstheme="minorHAnsi"/>
+          <w:sz w:val="22"/>
+        </w:rPr>
+        <w:t xml:space="preserve">, </w:t>
+      </w:r>
+      <w:r>
+        <w:rPr>
+          <w:rFonts w:asciiTheme="minorHAnsi" w:hAnsiTheme="minorHAnsi" w:cstheme="minorHAnsi"/>
+          <w:i/>
+          <w:sz w:val="22"/>
+        </w:rPr>
+        <w:t>GL_FRONT</w:t>
+      </w:r>
+      <w:r>
+        <w:rPr>
+          <w:rFonts w:asciiTheme="minorHAnsi" w:hAnsiTheme="minorHAnsi" w:cstheme="minorHAnsi"/>
+          <w:sz w:val="22"/>
+        </w:rPr>
+        <w:t xml:space="preserve"> e </w:t>
+      </w:r>
+      <w:r>
+        <w:rPr>
+          <w:rFonts w:asciiTheme="minorHAnsi" w:hAnsiTheme="minorHAnsi" w:cstheme="minorHAnsi"/>
+          <w:i/>
+          <w:sz w:val="22"/>
+        </w:rPr>
+        <w:t>FRONT_AND_BACK</w:t>
+      </w:r>
+      <w:r>
+        <w:rPr>
+          <w:rFonts w:asciiTheme="minorHAnsi" w:hAnsiTheme="minorHAnsi" w:cstheme="minorHAnsi"/>
+          <w:sz w:val="22"/>
+        </w:rPr>
+        <w:t>)</w:t>
+      </w:r>
+      <w:r>
+        <w:rPr>
+          <w:rFonts w:asciiTheme="minorHAnsi" w:hAnsiTheme="minorHAnsi" w:cstheme="minorHAnsi"/>
+          <w:sz w:val="22"/>
+        </w:rPr>
+        <w:t xml:space="preserve"> e as características de desenho das imagens (</w:t>
+      </w:r>
+      <w:r>
+        <w:rPr>
+          <w:rFonts w:asciiTheme="minorHAnsi" w:hAnsiTheme="minorHAnsi" w:cstheme="minorHAnsi"/>
+          <w:i/>
+          <w:sz w:val="22"/>
+        </w:rPr>
+        <w:t>GL_POINT</w:t>
+      </w:r>
+      <w:r>
+        <w:rPr>
+          <w:rFonts w:asciiTheme="minorHAnsi" w:hAnsiTheme="minorHAnsi" w:cstheme="minorHAnsi"/>
+          <w:sz w:val="22"/>
+        </w:rPr>
+        <w:t xml:space="preserve">, </w:t>
+      </w:r>
+      <w:r>
+        <w:rPr>
+          <w:rFonts w:asciiTheme="minorHAnsi" w:hAnsiTheme="minorHAnsi" w:cstheme="minorHAnsi"/>
+          <w:i/>
+          <w:sz w:val="22"/>
+        </w:rPr>
+        <w:t>GL_LINE</w:t>
+      </w:r>
+      <w:r>
+        <w:rPr>
+          <w:rFonts w:asciiTheme="minorHAnsi" w:hAnsiTheme="minorHAnsi" w:cstheme="minorHAnsi"/>
+          <w:sz w:val="22"/>
+        </w:rPr>
+        <w:t xml:space="preserve"> e </w:t>
+      </w:r>
+      <w:r>
+        <w:rPr>
+          <w:rFonts w:asciiTheme="minorHAnsi" w:hAnsiTheme="minorHAnsi" w:cstheme="minorHAnsi"/>
+          <w:i/>
+          <w:sz w:val="22"/>
+        </w:rPr>
+        <w:t>GL_FILL</w:t>
+      </w:r>
+      <w:r>
+        <w:rPr>
+          <w:rFonts w:asciiTheme="minorHAnsi" w:hAnsiTheme="minorHAnsi" w:cstheme="minorHAnsi"/>
+          <w:sz w:val="22"/>
+        </w:rPr>
+        <w:t xml:space="preserve">) </w:t>
+      </w:r>
+      <w:r>
+        <w:rPr>
+          <w:rFonts w:asciiTheme="minorHAnsi" w:hAnsiTheme="minorHAnsi" w:cstheme="minorHAnsi"/>
+          <w:sz w:val="22"/>
+        </w:rPr>
+        <w:t>através de um menu na janela de execução.</w:t>
+      </w:r>
+      <w:bookmarkStart w:id="2" w:name="_GoBack"/>
       <w:bookmarkEnd w:id="2"/>
+    </w:p>
+    <w:p>
+      <w:pPr>
+        <w:ind w:firstLine="720"/>
+        <w:rPr>
+          <w:rFonts w:asciiTheme="minorHAnsi" w:hAnsiTheme="minorHAnsi" w:cstheme="minorHAnsi"/>
+          <w:sz w:val="22"/>
+        </w:rPr>
+      </w:pPr>
     </w:p>
     <w:p/>
     <w:p/>
@@ -2262,22 +2643,6 @@
     <w:p/>
     <w:p/>
     <w:p/>
-    <w:p/>
-    <w:p/>
-    <w:p/>
-    <w:p/>
-    <w:p/>
-    <w:p/>
-    <w:p/>
-    <w:p/>
-    <w:p/>
-    <w:p/>
-    <w:p/>
-    <w:p/>
-    <w:p/>
-    <w:p/>
-    <w:p/>
-    <w:p/>
     <w:p>
       <w:pPr>
         <w:pStyle w:val="Heading1"/>
@@ -2605,6 +2970,15 @@
     </w:p>
     <w:p>
       <w:pPr>
+        <w:pStyle w:val="ListParagraph"/>
+        <w:rPr>
+          <w:sz w:val="32"/>
+          <w:szCs w:val="32"/>
+        </w:rPr>
+      </w:pPr>
+    </w:p>
+    <w:p>
+      <w:pPr>
         <w:rPr>
           <w:sz w:val="32"/>
           <w:szCs w:val="32"/>
@@ -2621,6 +2995,7 @@
         <w:rPr>
           <w:rFonts w:asciiTheme="minorHAnsi" w:hAnsiTheme="minorHAnsi" w:cstheme="minorHAnsi"/>
           <w:b/>
+          <w:i/>
           <w:color w:val="auto"/>
         </w:rPr>
       </w:pPr>
@@ -2656,286 +3031,647 @@
     </w:p>
     <w:p>
       <w:pPr>
-        <w:pStyle w:val="ListParagraph"/>
-        <w:rPr>
-          <w:sz w:val="32"/>
-          <w:szCs w:val="32"/>
-        </w:rPr>
-      </w:pPr>
-    </w:p>
-    <w:p>
-      <w:pPr>
-        <w:pStyle w:val="ListParagraph"/>
-        <w:rPr>
-          <w:sz w:val="32"/>
-          <w:szCs w:val="32"/>
-        </w:rPr>
-      </w:pPr>
-    </w:p>
-    <w:p>
-      <w:pPr>
-        <w:pStyle w:val="ListParagraph"/>
-        <w:rPr>
-          <w:sz w:val="32"/>
-          <w:szCs w:val="32"/>
-        </w:rPr>
-      </w:pPr>
-    </w:p>
-    <w:p>
-      <w:pPr>
-        <w:pStyle w:val="ListParagraph"/>
-        <w:rPr>
-          <w:sz w:val="32"/>
-          <w:szCs w:val="32"/>
-        </w:rPr>
-      </w:pPr>
-    </w:p>
-    <w:p>
-      <w:pPr>
-        <w:pStyle w:val="ListParagraph"/>
-        <w:rPr>
-          <w:sz w:val="32"/>
-          <w:szCs w:val="32"/>
-        </w:rPr>
-      </w:pPr>
-    </w:p>
-    <w:p>
-      <w:pPr>
-        <w:pStyle w:val="ListParagraph"/>
-        <w:rPr>
-          <w:sz w:val="32"/>
-          <w:szCs w:val="32"/>
-        </w:rPr>
-      </w:pPr>
-    </w:p>
-    <w:p>
-      <w:pPr>
-        <w:pStyle w:val="ListParagraph"/>
-        <w:rPr>
-          <w:sz w:val="32"/>
-          <w:szCs w:val="32"/>
-        </w:rPr>
-      </w:pPr>
-    </w:p>
-    <w:p>
-      <w:pPr>
-        <w:pStyle w:val="ListParagraph"/>
-        <w:rPr>
-          <w:sz w:val="32"/>
-          <w:szCs w:val="32"/>
-        </w:rPr>
-      </w:pPr>
-    </w:p>
-    <w:p>
-      <w:pPr>
-        <w:pStyle w:val="ListParagraph"/>
-        <w:rPr>
-          <w:sz w:val="32"/>
-          <w:szCs w:val="32"/>
-        </w:rPr>
-      </w:pPr>
-    </w:p>
-    <w:p>
-      <w:pPr>
-        <w:pStyle w:val="ListParagraph"/>
-        <w:rPr>
-          <w:sz w:val="32"/>
-          <w:szCs w:val="32"/>
-        </w:rPr>
-      </w:pPr>
-    </w:p>
-    <w:p>
-      <w:pPr>
-        <w:pStyle w:val="ListParagraph"/>
-        <w:rPr>
-          <w:sz w:val="32"/>
-          <w:szCs w:val="32"/>
-        </w:rPr>
-      </w:pPr>
-    </w:p>
-    <w:p>
-      <w:pPr>
-        <w:pStyle w:val="ListParagraph"/>
-        <w:rPr>
-          <w:sz w:val="32"/>
-          <w:szCs w:val="32"/>
-        </w:rPr>
-      </w:pPr>
-    </w:p>
-    <w:p>
-      <w:pPr>
-        <w:pStyle w:val="ListParagraph"/>
-        <w:rPr>
-          <w:sz w:val="32"/>
-          <w:szCs w:val="32"/>
-        </w:rPr>
-      </w:pPr>
-    </w:p>
-    <w:p>
-      <w:pPr>
-        <w:pStyle w:val="ListParagraph"/>
-        <w:rPr>
-          <w:sz w:val="32"/>
-          <w:szCs w:val="32"/>
-        </w:rPr>
-      </w:pPr>
-    </w:p>
-    <w:p>
-      <w:pPr>
-        <w:pStyle w:val="ListParagraph"/>
-        <w:rPr>
-          <w:sz w:val="32"/>
-          <w:szCs w:val="32"/>
-        </w:rPr>
-      </w:pPr>
-    </w:p>
-    <w:p>
-      <w:pPr>
-        <w:pStyle w:val="ListParagraph"/>
-        <w:rPr>
-          <w:sz w:val="32"/>
-          <w:szCs w:val="32"/>
-        </w:rPr>
-      </w:pPr>
-    </w:p>
-    <w:p>
-      <w:pPr>
-        <w:pStyle w:val="ListParagraph"/>
-        <w:rPr>
-          <w:sz w:val="32"/>
-          <w:szCs w:val="32"/>
-        </w:rPr>
-      </w:pPr>
-    </w:p>
-    <w:p>
-      <w:pPr>
-        <w:pStyle w:val="ListParagraph"/>
-        <w:rPr>
-          <w:sz w:val="32"/>
-          <w:szCs w:val="32"/>
-        </w:rPr>
-      </w:pPr>
-    </w:p>
-    <w:p>
-      <w:pPr>
-        <w:pStyle w:val="ListParagraph"/>
-        <w:rPr>
-          <w:sz w:val="32"/>
-          <w:szCs w:val="32"/>
-        </w:rPr>
-      </w:pPr>
-    </w:p>
-    <w:p>
-      <w:pPr>
-        <w:pStyle w:val="ListParagraph"/>
-        <w:rPr>
-          <w:sz w:val="32"/>
-          <w:szCs w:val="32"/>
-        </w:rPr>
-      </w:pPr>
-    </w:p>
-    <w:p>
-      <w:pPr>
-        <w:pStyle w:val="ListParagraph"/>
-        <w:rPr>
-          <w:sz w:val="32"/>
-          <w:szCs w:val="32"/>
-        </w:rPr>
-      </w:pPr>
-    </w:p>
-    <w:p>
-      <w:pPr>
-        <w:pStyle w:val="ListParagraph"/>
-        <w:rPr>
-          <w:sz w:val="32"/>
-          <w:szCs w:val="32"/>
-        </w:rPr>
-      </w:pPr>
-    </w:p>
-    <w:p>
-      <w:pPr>
-        <w:pStyle w:val="ListParagraph"/>
-        <w:rPr>
-          <w:sz w:val="32"/>
-          <w:szCs w:val="32"/>
-        </w:rPr>
-      </w:pPr>
-    </w:p>
-    <w:p>
-      <w:pPr>
-        <w:pStyle w:val="ListParagraph"/>
-        <w:rPr>
-          <w:sz w:val="32"/>
-          <w:szCs w:val="32"/>
-        </w:rPr>
-      </w:pPr>
-    </w:p>
-    <w:p>
-      <w:pPr>
-        <w:pStyle w:val="ListParagraph"/>
-        <w:rPr>
-          <w:sz w:val="32"/>
-          <w:szCs w:val="32"/>
-        </w:rPr>
-      </w:pPr>
-    </w:p>
-    <w:p>
-      <w:pPr>
-        <w:pStyle w:val="ListParagraph"/>
-        <w:rPr>
-          <w:sz w:val="32"/>
-          <w:szCs w:val="32"/>
-        </w:rPr>
-      </w:pPr>
-    </w:p>
-    <w:p>
-      <w:pPr>
-        <w:pStyle w:val="ListParagraph"/>
-        <w:rPr>
-          <w:sz w:val="32"/>
-          <w:szCs w:val="32"/>
-        </w:rPr>
-      </w:pPr>
-    </w:p>
-    <w:p>
-      <w:pPr>
-        <w:pStyle w:val="ListParagraph"/>
-        <w:rPr>
-          <w:sz w:val="32"/>
-          <w:szCs w:val="32"/>
-        </w:rPr>
-      </w:pPr>
-    </w:p>
-    <w:p>
-      <w:pPr>
-        <w:pStyle w:val="ListParagraph"/>
-        <w:rPr>
-          <w:sz w:val="32"/>
-          <w:szCs w:val="32"/>
-        </w:rPr>
-      </w:pPr>
-    </w:p>
-    <w:p>
-      <w:pPr>
-        <w:pStyle w:val="ListParagraph"/>
-        <w:rPr>
-          <w:sz w:val="32"/>
-          <w:szCs w:val="32"/>
-        </w:rPr>
-      </w:pPr>
-    </w:p>
-    <w:p>
-      <w:pPr>
-        <w:pStyle w:val="ListParagraph"/>
-        <w:rPr>
-          <w:sz w:val="32"/>
-          <w:szCs w:val="32"/>
-        </w:rPr>
-      </w:pPr>
-    </w:p>
-    <w:p>
-      <w:pPr>
-        <w:pStyle w:val="ListParagraph"/>
+        <w:ind w:left="360"/>
+        <w:rPr>
+          <w:rFonts w:cstheme="minorHAnsi"/>
+        </w:rPr>
+      </w:pPr>
+    </w:p>
+    <w:p>
+      <w:pPr>
+        <w:ind w:firstLine="360"/>
+        <w:rPr>
+          <w:rFonts w:asciiTheme="minorHAnsi" w:hAnsiTheme="minorHAnsi" w:cstheme="minorHAnsi"/>
+          <w:sz w:val="22"/>
+          <w:szCs w:val="22"/>
+        </w:rPr>
+      </w:pPr>
+      <w:r>
+        <w:rPr>
+          <w:rFonts w:asciiTheme="minorHAnsi" w:hAnsiTheme="minorHAnsi" w:cstheme="minorHAnsi"/>
+          <w:sz w:val="22"/>
+          <w:szCs w:val="22"/>
+        </w:rPr>
+        <w:t>Atrav</w:t>
+      </w:r>
+      <w:r>
+        <w:rPr>
+          <w:rFonts w:asciiTheme="minorHAnsi" w:hAnsiTheme="minorHAnsi" w:cstheme="minorHAnsi"/>
+          <w:sz w:val="22"/>
+          <w:szCs w:val="22"/>
+        </w:rPr>
+        <w:t xml:space="preserve">és do aproveitamento do polimorfismo em </w:t>
+      </w:r>
+      <w:r>
+        <w:rPr>
+          <w:rFonts w:asciiTheme="minorHAnsi" w:hAnsiTheme="minorHAnsi" w:cstheme="minorHAnsi"/>
+          <w:i/>
+          <w:sz w:val="22"/>
+          <w:szCs w:val="22"/>
+        </w:rPr>
+        <w:t>C++</w:t>
+      </w:r>
+      <w:r>
+        <w:rPr>
+          <w:rFonts w:asciiTheme="minorHAnsi" w:hAnsiTheme="minorHAnsi" w:cstheme="minorHAnsi"/>
+          <w:sz w:val="22"/>
+          <w:szCs w:val="22"/>
+        </w:rPr>
+        <w:t xml:space="preserve">, o ciclo de </w:t>
+      </w:r>
+      <w:r>
+        <w:rPr>
+          <w:rFonts w:asciiTheme="minorHAnsi" w:hAnsiTheme="minorHAnsi" w:cstheme="minorHAnsi"/>
+          <w:i/>
+          <w:sz w:val="22"/>
+          <w:szCs w:val="22"/>
+        </w:rPr>
+        <w:t>rendering</w:t>
+      </w:r>
+      <w:r>
+        <w:rPr>
+          <w:rFonts w:asciiTheme="minorHAnsi" w:hAnsiTheme="minorHAnsi" w:cstheme="minorHAnsi"/>
+          <w:sz w:val="22"/>
+          <w:szCs w:val="22"/>
+        </w:rPr>
+        <w:t xml:space="preserve"> tornou-se bastante mais simples</w:t>
+      </w:r>
+      <w:r>
+        <w:rPr>
+          <w:rFonts w:asciiTheme="minorHAnsi" w:hAnsiTheme="minorHAnsi" w:cstheme="minorHAnsi"/>
+          <w:sz w:val="22"/>
+          <w:szCs w:val="22"/>
+        </w:rPr>
+        <w:t xml:space="preserve"> e eficiente</w:t>
+      </w:r>
+      <w:r>
+        <w:rPr>
+          <w:rFonts w:asciiTheme="minorHAnsi" w:hAnsiTheme="minorHAnsi" w:cstheme="minorHAnsi"/>
+          <w:sz w:val="22"/>
+          <w:szCs w:val="22"/>
+        </w:rPr>
+        <w:t xml:space="preserve"> devido ao facto de existir uma classe principal chamada </w:t>
+      </w:r>
+      <w:r>
+        <w:rPr>
+          <w:rFonts w:asciiTheme="minorHAnsi" w:hAnsiTheme="minorHAnsi" w:cstheme="minorHAnsi"/>
+          <w:i/>
+          <w:sz w:val="22"/>
+          <w:szCs w:val="22"/>
+        </w:rPr>
+        <w:t>glOperation</w:t>
+      </w:r>
+      <w:r>
+        <w:rPr>
+          <w:rFonts w:asciiTheme="minorHAnsi" w:hAnsiTheme="minorHAnsi" w:cstheme="minorHAnsi"/>
+          <w:i/>
+          <w:sz w:val="22"/>
+          <w:szCs w:val="22"/>
+        </w:rPr>
+        <w:t>.</w:t>
+      </w:r>
+      <w:r>
+        <w:rPr>
+          <w:rFonts w:asciiTheme="minorHAnsi" w:hAnsiTheme="minorHAnsi" w:cstheme="minorHAnsi"/>
+          <w:i/>
+          <w:sz w:val="22"/>
+          <w:szCs w:val="22"/>
+        </w:rPr>
+        <w:t xml:space="preserve"> </w:t>
+      </w:r>
+      <w:r>
+        <w:rPr>
+          <w:rFonts w:asciiTheme="minorHAnsi" w:hAnsiTheme="minorHAnsi" w:cstheme="minorHAnsi"/>
+          <w:sz w:val="22"/>
+          <w:szCs w:val="22"/>
+        </w:rPr>
+        <w:t>Esta classe possui</w:t>
+      </w:r>
+      <w:r>
+        <w:rPr>
+          <w:rFonts w:asciiTheme="minorHAnsi" w:hAnsiTheme="minorHAnsi" w:cstheme="minorHAnsi"/>
+          <w:sz w:val="22"/>
+          <w:szCs w:val="22"/>
+        </w:rPr>
+        <w:t xml:space="preserve"> um método abstrato </w:t>
+      </w:r>
+      <w:r>
+        <w:rPr>
+          <w:rFonts w:asciiTheme="minorHAnsi" w:hAnsiTheme="minorHAnsi" w:cstheme="minorHAnsi"/>
+          <w:i/>
+          <w:sz w:val="22"/>
+          <w:szCs w:val="22"/>
+        </w:rPr>
+        <w:t>execute</w:t>
+      </w:r>
+      <w:r>
+        <w:rPr>
+          <w:rFonts w:asciiTheme="minorHAnsi" w:hAnsiTheme="minorHAnsi" w:cstheme="minorHAnsi"/>
+          <w:i/>
+          <w:sz w:val="22"/>
+          <w:szCs w:val="22"/>
+        </w:rPr>
+        <w:t xml:space="preserve"> </w:t>
+      </w:r>
+      <w:r>
+        <w:rPr>
+          <w:rFonts w:asciiTheme="minorHAnsi" w:hAnsiTheme="minorHAnsi" w:cstheme="minorHAnsi"/>
+          <w:sz w:val="22"/>
+          <w:szCs w:val="22"/>
+        </w:rPr>
+        <w:t xml:space="preserve">que é implementado por cada uma </w:t>
+      </w:r>
+      <w:r>
+        <w:rPr>
+          <w:rFonts w:asciiTheme="minorHAnsi" w:hAnsiTheme="minorHAnsi" w:cstheme="minorHAnsi"/>
+          <w:sz w:val="22"/>
+          <w:szCs w:val="22"/>
+        </w:rPr>
+        <w:t>das suas subclasses.</w:t>
+      </w:r>
+    </w:p>
+    <w:p>
+      <w:pPr>
+        <w:ind w:firstLine="360"/>
+        <w:rPr>
+          <w:rFonts w:asciiTheme="minorHAnsi" w:hAnsiTheme="minorHAnsi" w:cstheme="minorHAnsi"/>
+          <w:sz w:val="22"/>
+          <w:szCs w:val="22"/>
+        </w:rPr>
+      </w:pPr>
+      <w:r>
+        <w:rPr>
+          <w:rFonts w:asciiTheme="minorHAnsi" w:hAnsiTheme="minorHAnsi" w:cstheme="minorHAnsi"/>
+          <w:sz w:val="22"/>
+          <w:szCs w:val="22"/>
+        </w:rPr>
+        <w:t xml:space="preserve">Assim, o ciclo de </w:t>
+      </w:r>
+      <w:r>
+        <w:rPr>
+          <w:rFonts w:asciiTheme="minorHAnsi" w:hAnsiTheme="minorHAnsi" w:cstheme="minorHAnsi"/>
+          <w:i/>
+          <w:sz w:val="22"/>
+          <w:szCs w:val="22"/>
+        </w:rPr>
+        <w:t>rendering</w:t>
+      </w:r>
+      <w:r>
+        <w:rPr>
+          <w:rFonts w:asciiTheme="minorHAnsi" w:hAnsiTheme="minorHAnsi" w:cstheme="minorHAnsi"/>
+          <w:i/>
+          <w:sz w:val="22"/>
+          <w:szCs w:val="22"/>
+        </w:rPr>
+        <w:t xml:space="preserve"> </w:t>
+      </w:r>
+      <w:r>
+        <w:rPr>
+          <w:rFonts w:asciiTheme="minorHAnsi" w:hAnsiTheme="minorHAnsi" w:cstheme="minorHAnsi"/>
+          <w:sz w:val="22"/>
+          <w:szCs w:val="22"/>
+        </w:rPr>
+        <w:t xml:space="preserve">apresenta-se apenas como um ciclo </w:t>
+      </w:r>
+      <w:r>
+        <w:rPr>
+          <w:rFonts w:asciiTheme="minorHAnsi" w:hAnsiTheme="minorHAnsi" w:cstheme="minorHAnsi"/>
+          <w:i/>
+          <w:sz w:val="22"/>
+          <w:szCs w:val="22"/>
+        </w:rPr>
+        <w:t>for</w:t>
+      </w:r>
+      <w:r>
+        <w:rPr>
+          <w:rFonts w:asciiTheme="minorHAnsi" w:hAnsiTheme="minorHAnsi" w:cstheme="minorHAnsi"/>
+          <w:i/>
+          <w:sz w:val="22"/>
+          <w:szCs w:val="22"/>
+        </w:rPr>
+        <w:t xml:space="preserve"> </w:t>
+      </w:r>
+      <w:r>
+        <w:rPr>
+          <w:rFonts w:asciiTheme="minorHAnsi" w:hAnsiTheme="minorHAnsi" w:cstheme="minorHAnsi"/>
+          <w:sz w:val="22"/>
+          <w:szCs w:val="22"/>
+        </w:rPr>
+        <w:t>que percorre o vetor</w:t>
+      </w:r>
+      <w:r>
+        <w:rPr>
+          <w:rFonts w:asciiTheme="minorHAnsi" w:hAnsiTheme="minorHAnsi" w:cstheme="minorHAnsi"/>
+          <w:sz w:val="22"/>
+          <w:szCs w:val="22"/>
+        </w:rPr>
+        <w:t xml:space="preserve"> de operações e chama o método</w:t>
+      </w:r>
+      <w:r>
+        <w:rPr>
+          <w:rFonts w:asciiTheme="minorHAnsi" w:hAnsiTheme="minorHAnsi" w:cstheme="minorHAnsi"/>
+          <w:sz w:val="22"/>
+          <w:szCs w:val="22"/>
+        </w:rPr>
+        <w:t xml:space="preserve"> abstrato</w:t>
+      </w:r>
+      <w:r>
+        <w:rPr>
+          <w:rFonts w:asciiTheme="minorHAnsi" w:hAnsiTheme="minorHAnsi" w:cstheme="minorHAnsi"/>
+          <w:sz w:val="22"/>
+          <w:szCs w:val="22"/>
+        </w:rPr>
+        <w:t xml:space="preserve"> </w:t>
+      </w:r>
+      <w:r>
+        <w:rPr>
+          <w:rFonts w:asciiTheme="minorHAnsi" w:hAnsiTheme="minorHAnsi" w:cstheme="minorHAnsi"/>
+          <w:i/>
+          <w:sz w:val="22"/>
+          <w:szCs w:val="22"/>
+        </w:rPr>
+        <w:t>execute</w:t>
+      </w:r>
+      <w:r>
+        <w:rPr>
+          <w:rFonts w:asciiTheme="minorHAnsi" w:hAnsiTheme="minorHAnsi" w:cstheme="minorHAnsi"/>
+          <w:i/>
+          <w:sz w:val="22"/>
+          <w:szCs w:val="22"/>
+        </w:rPr>
+        <w:t xml:space="preserve"> </w:t>
+      </w:r>
+      <w:r>
+        <w:rPr>
+          <w:rFonts w:asciiTheme="minorHAnsi" w:hAnsiTheme="minorHAnsi" w:cstheme="minorHAnsi"/>
+          <w:sz w:val="22"/>
+          <w:szCs w:val="22"/>
+        </w:rPr>
+        <w:t xml:space="preserve">para cada uma </w:t>
+      </w:r>
+      <w:r>
+        <w:rPr>
+          <w:rFonts w:asciiTheme="minorHAnsi" w:hAnsiTheme="minorHAnsi" w:cstheme="minorHAnsi"/>
+          <w:sz w:val="22"/>
+          <w:szCs w:val="22"/>
+        </w:rPr>
+        <w:t>delas.</w:t>
+      </w:r>
+    </w:p>
+    <w:p>
+      <w:pPr>
+        <w:ind w:firstLine="360"/>
+        <w:rPr>
+          <w:rFonts w:asciiTheme="minorHAnsi" w:hAnsiTheme="minorHAnsi" w:cstheme="minorHAnsi"/>
+          <w:sz w:val="22"/>
+          <w:szCs w:val="22"/>
+        </w:rPr>
+      </w:pPr>
+      <w:r>
+        <w:rPr>
+          <w:rFonts w:asciiTheme="minorHAnsi" w:hAnsiTheme="minorHAnsi" w:cstheme="minorHAnsi"/>
+          <w:sz w:val="22"/>
+          <w:szCs w:val="22"/>
+        </w:rPr>
+        <w:t xml:space="preserve">Apresenta-se de seguida, o pseudocódigo da função </w:t>
+      </w:r>
+      <w:r>
+        <w:rPr>
+          <w:rFonts w:asciiTheme="minorHAnsi" w:hAnsiTheme="minorHAnsi" w:cstheme="minorHAnsi"/>
+          <w:i/>
+          <w:sz w:val="22"/>
+          <w:szCs w:val="22"/>
+        </w:rPr>
+        <w:t>drawScene</w:t>
+      </w:r>
+      <w:r>
+        <w:rPr>
+          <w:rFonts w:asciiTheme="minorHAnsi" w:hAnsiTheme="minorHAnsi" w:cstheme="minorHAnsi"/>
+          <w:i/>
+          <w:sz w:val="22"/>
+          <w:szCs w:val="22"/>
+        </w:rPr>
+        <w:t xml:space="preserve"> </w:t>
+      </w:r>
+      <w:r>
+        <w:rPr>
+          <w:rFonts w:asciiTheme="minorHAnsi" w:hAnsiTheme="minorHAnsi" w:cstheme="minorHAnsi"/>
+          <w:sz w:val="22"/>
+          <w:szCs w:val="22"/>
+        </w:rPr>
+        <w:t xml:space="preserve">que é invocada na </w:t>
+      </w:r>
+      <w:r>
+        <w:rPr>
+          <w:rFonts w:asciiTheme="minorHAnsi" w:hAnsiTheme="minorHAnsi" w:cstheme="minorHAnsi"/>
+          <w:i/>
+          <w:sz w:val="22"/>
+          <w:szCs w:val="22"/>
+        </w:rPr>
+        <w:t>renderScene</w:t>
+      </w:r>
+      <w:r>
+        <w:rPr>
+          <w:rFonts w:asciiTheme="minorHAnsi" w:hAnsiTheme="minorHAnsi" w:cstheme="minorHAnsi"/>
+          <w:sz w:val="22"/>
+          <w:szCs w:val="22"/>
+        </w:rPr>
+        <w:t>:</w:t>
+      </w:r>
+    </w:p>
+    <w:p>
+      <w:pPr>
+        <w:ind w:firstLine="360"/>
+        <w:rPr>
+          <w:rFonts w:asciiTheme="minorHAnsi" w:hAnsiTheme="minorHAnsi" w:cstheme="minorHAnsi"/>
+          <w:sz w:val="22"/>
+          <w:szCs w:val="22"/>
+        </w:rPr>
+      </w:pPr>
+    </w:p>
+    <w:p>
+      <w:pPr>
+        <w:ind w:left="360"/>
+        <w:rPr>
+          <w:rFonts w:asciiTheme="minorHAnsi" w:eastAsiaTheme="minorEastAsia" w:hAnsiTheme="minorHAnsi" w:cstheme="minorHAnsi"/>
+        </w:rPr>
+      </w:pPr>
+      <w:r>
+        <w:rPr>
+          <w:rFonts w:asciiTheme="minorHAnsi" w:hAnsiTheme="minorHAnsi" w:cstheme="minorHAnsi"/>
+          <w:b/>
+        </w:rPr>
+        <w:t xml:space="preserve">Para </w:t>
+      </w:r>
+      <w:r>
+        <w:rPr>
+          <w:rFonts w:asciiTheme="minorHAnsi" w:hAnsiTheme="minorHAnsi" w:cstheme="minorHAnsi"/>
+          <w:b/>
+          <w:i/>
+        </w:rPr>
+        <w:t xml:space="preserve">i =  </w:t>
+      </w:r>
+      <m:oMath>
+        <m:r>
+          <w:rPr>
+            <w:rStyle w:val="textexposedshow"/>
+            <w:rFonts w:ascii="Cambria Math" w:hAnsi="Cambria Math" w:cstheme="minorHAnsi"/>
+          </w:rPr>
+          <m:t>0</m:t>
+        </m:r>
+      </m:oMath>
+      <w:r>
+        <w:rPr>
+          <w:rStyle w:val="textexposedshow"/>
+          <w:rFonts w:asciiTheme="minorHAnsi" w:eastAsiaTheme="minorEastAsia" w:hAnsiTheme="minorHAnsi" w:cstheme="minorHAnsi"/>
+          <w:i/>
+        </w:rPr>
+        <w:t xml:space="preserve"> </w:t>
+      </w:r>
+      <w:r>
+        <w:rPr>
+          <w:rFonts w:asciiTheme="minorHAnsi" w:hAnsiTheme="minorHAnsi" w:cstheme="minorHAnsi"/>
+          <w:b/>
+        </w:rPr>
+        <w:t>até</w:t>
+      </w:r>
+      <w:r>
+        <w:rPr>
+          <w:rFonts w:asciiTheme="minorHAnsi" w:hAnsiTheme="minorHAnsi" w:cstheme="minorHAnsi"/>
+        </w:rPr>
+        <w:t xml:space="preserve"> </w:t>
+      </w:r>
+      <m:oMath>
+        <m:r>
+          <w:rPr>
+            <w:rFonts w:ascii="Cambria Math" w:hAnsi="Cambria Math" w:cstheme="minorHAnsi"/>
+          </w:rPr>
+          <m:t>tamanho de vetor</m:t>
+        </m:r>
+      </m:oMath>
+      <w:r>
+        <w:rPr>
+          <w:rFonts w:asciiTheme="minorHAnsi" w:eastAsiaTheme="minorEastAsia" w:hAnsiTheme="minorHAnsi" w:cstheme="minorHAnsi"/>
+        </w:rPr>
+        <w:t xml:space="preserve"> </w:t>
+      </w:r>
+      <w:r>
+        <w:rPr>
+          <w:rFonts w:asciiTheme="minorHAnsi" w:eastAsiaTheme="minorEastAsia" w:hAnsiTheme="minorHAnsi" w:cstheme="minorHAnsi"/>
+        </w:rPr>
+        <w:t>{</w:t>
+      </w:r>
+    </w:p>
+    <w:p>
+      <w:pPr>
+        <w:ind w:left="360"/>
+        <w:rPr>
+          <w:rFonts w:asciiTheme="minorHAnsi" w:eastAsiaTheme="minorEastAsia" w:hAnsiTheme="minorHAnsi" w:cstheme="minorHAnsi"/>
+        </w:rPr>
+      </w:pPr>
+    </w:p>
+    <w:p>
+      <w:pPr>
+        <w:ind w:left="360" w:firstLine="348"/>
+        <w:rPr>
+          <w:rFonts w:asciiTheme="minorHAnsi" w:eastAsiaTheme="minorEastAsia" w:hAnsiTheme="minorHAnsi" w:cstheme="minorHAnsi"/>
+          <w:i/>
+        </w:rPr>
+      </w:pPr>
+      <w:r>
+        <w:rPr>
+          <w:rFonts w:asciiTheme="minorHAnsi" w:eastAsiaTheme="minorEastAsia" w:hAnsiTheme="minorHAnsi" w:cstheme="minorHAnsi"/>
+          <w:b/>
+        </w:rPr>
+        <w:t>fazer</w:t>
+      </w:r>
+      <w:r>
+        <w:rPr>
+          <w:rFonts w:asciiTheme="minorHAnsi" w:eastAsiaTheme="minorEastAsia" w:hAnsiTheme="minorHAnsi" w:cstheme="minorHAnsi"/>
+          <w:b/>
+          <w:i/>
+        </w:rPr>
+        <w:t xml:space="preserve"> </w:t>
+      </w:r>
+      <w:r>
+        <w:rPr>
+          <w:rFonts w:asciiTheme="minorHAnsi" w:eastAsiaTheme="minorEastAsia" w:hAnsiTheme="minorHAnsi" w:cstheme="minorHAnsi"/>
+          <w:i/>
+        </w:rPr>
+        <w:t>vetor[i].execute();</w:t>
+      </w:r>
+    </w:p>
+    <w:p>
+      <w:pPr>
+        <w:ind w:firstLine="360"/>
+        <w:rPr>
+          <w:rFonts w:asciiTheme="minorHAnsi" w:eastAsiaTheme="minorEastAsia" w:hAnsiTheme="minorHAnsi" w:cstheme="minorHAnsi"/>
+          <w:b/>
+        </w:rPr>
+      </w:pPr>
+    </w:p>
+    <w:p>
+      <w:pPr>
+        <w:ind w:firstLine="360"/>
+        <w:rPr>
+          <w:rFonts w:asciiTheme="minorHAnsi" w:eastAsiaTheme="minorEastAsia" w:hAnsiTheme="minorHAnsi" w:cstheme="minorHAnsi"/>
+          <w:i/>
+        </w:rPr>
+      </w:pPr>
+      <w:r>
+        <w:rPr>
+          <w:rFonts w:asciiTheme="minorHAnsi" w:eastAsiaTheme="minorEastAsia" w:hAnsiTheme="minorHAnsi" w:cstheme="minorHAnsi"/>
+        </w:rPr>
+        <w:t>}</w:t>
+      </w:r>
+    </w:p>
+    <w:p/>
+    <w:p>
+      <w:pPr>
+        <w:pStyle w:val="ListParagraph"/>
+        <w:rPr>
+          <w:sz w:val="32"/>
+          <w:szCs w:val="32"/>
+        </w:rPr>
+      </w:pPr>
+    </w:p>
+    <w:p>
+      <w:pPr>
+        <w:pStyle w:val="ListParagraph"/>
+        <w:rPr>
+          <w:sz w:val="32"/>
+          <w:szCs w:val="32"/>
+        </w:rPr>
+      </w:pPr>
+    </w:p>
+    <w:p>
+      <w:pPr>
+        <w:pStyle w:val="ListParagraph"/>
+        <w:rPr>
+          <w:sz w:val="32"/>
+          <w:szCs w:val="32"/>
+        </w:rPr>
+      </w:pPr>
+    </w:p>
+    <w:p>
+      <w:pPr>
+        <w:pStyle w:val="ListParagraph"/>
+        <w:rPr>
+          <w:sz w:val="32"/>
+          <w:szCs w:val="32"/>
+        </w:rPr>
+      </w:pPr>
+    </w:p>
+    <w:p>
+      <w:pPr>
+        <w:pStyle w:val="ListParagraph"/>
+        <w:rPr>
+          <w:sz w:val="32"/>
+          <w:szCs w:val="32"/>
+        </w:rPr>
+      </w:pPr>
+    </w:p>
+    <w:p>
+      <w:pPr>
+        <w:pStyle w:val="ListParagraph"/>
+        <w:rPr>
+          <w:sz w:val="32"/>
+          <w:szCs w:val="32"/>
+        </w:rPr>
+      </w:pPr>
+    </w:p>
+    <w:p>
+      <w:pPr>
+        <w:pStyle w:val="ListParagraph"/>
+        <w:rPr>
+          <w:sz w:val="32"/>
+          <w:szCs w:val="32"/>
+        </w:rPr>
+      </w:pPr>
+    </w:p>
+    <w:p>
+      <w:pPr>
+        <w:pStyle w:val="ListParagraph"/>
+        <w:rPr>
+          <w:sz w:val="32"/>
+          <w:szCs w:val="32"/>
+        </w:rPr>
+      </w:pPr>
+    </w:p>
+    <w:p>
+      <w:pPr>
+        <w:pStyle w:val="ListParagraph"/>
+        <w:rPr>
+          <w:sz w:val="32"/>
+          <w:szCs w:val="32"/>
+        </w:rPr>
+      </w:pPr>
+    </w:p>
+    <w:p>
+      <w:pPr>
+        <w:pStyle w:val="ListParagraph"/>
+        <w:rPr>
+          <w:sz w:val="32"/>
+          <w:szCs w:val="32"/>
+        </w:rPr>
+      </w:pPr>
+    </w:p>
+    <w:p>
+      <w:pPr>
+        <w:pStyle w:val="ListParagraph"/>
+        <w:rPr>
+          <w:sz w:val="32"/>
+          <w:szCs w:val="32"/>
+        </w:rPr>
+      </w:pPr>
+    </w:p>
+    <w:p>
+      <w:pPr>
+        <w:pStyle w:val="ListParagraph"/>
+        <w:rPr>
+          <w:sz w:val="32"/>
+          <w:szCs w:val="32"/>
+        </w:rPr>
+      </w:pPr>
+    </w:p>
+    <w:p>
+      <w:pPr>
+        <w:pStyle w:val="ListParagraph"/>
+        <w:rPr>
+          <w:sz w:val="32"/>
+          <w:szCs w:val="32"/>
+        </w:rPr>
+      </w:pPr>
+    </w:p>
+    <w:p>
+      <w:pPr>
+        <w:pStyle w:val="ListParagraph"/>
+        <w:rPr>
+          <w:sz w:val="32"/>
+          <w:szCs w:val="32"/>
+        </w:rPr>
+      </w:pPr>
+    </w:p>
+    <w:p>
+      <w:pPr>
+        <w:pStyle w:val="ListParagraph"/>
+        <w:rPr>
+          <w:sz w:val="32"/>
+          <w:szCs w:val="32"/>
+        </w:rPr>
+      </w:pPr>
+    </w:p>
+    <w:p>
+      <w:pPr>
+        <w:pStyle w:val="ListParagraph"/>
+        <w:rPr>
+          <w:sz w:val="32"/>
+          <w:szCs w:val="32"/>
+        </w:rPr>
+      </w:pPr>
+    </w:p>
+    <w:p>
+      <w:pPr>
         <w:rPr>
           <w:sz w:val="32"/>
           <w:szCs w:val="32"/>
@@ -3376,7 +4112,7 @@
           <w:rPr>
             <w:noProof/>
           </w:rPr>
-          <w:t>6</w:t>
+          <w:t>4</w:t>
         </w:r>
         <w:r>
           <w:fldChar w:fldCharType="end"/>
@@ -5297,7 +6033,565 @@
       <w:ind w:left="200"/>
     </w:pPr>
   </w:style>
+  <w:style w:type="character" w:styleId="PlaceholderText">
+    <w:name w:val="Placeholder Text"/>
+    <w:basedOn w:val="DefaultParagraphFont"/>
+    <w:uiPriority w:val="99"/>
+    <w:semiHidden/>
+    <w:rsid w:val="00B915CF"/>
+    <w:rPr>
+      <w:color w:val="808080"/>
+    </w:rPr>
+  </w:style>
 </w:styles>
+</file>
+
+<file path=word/glossary/document.xml><?xml version="1.0" encoding="utf-8"?>
+<w:glossaryDocument xmlns:wpc="http://schemas.microsoft.com/office/word/2010/wordprocessingCanvas" xmlns:cx="http://schemas.microsoft.com/office/drawing/2014/chartex" xmlns:cx1="http://schemas.microsoft.com/office/drawing/2015/9/8/chartex" xmlns:cx2="http://schemas.microsoft.com/office/drawing/2015/10/21/chartex" xmlns:cx3="http://schemas.microsoft.com/office/drawing/2016/5/9/chartex" xmlns:cx4="http://schemas.microsoft.com/office/drawing/2016/5/10/chartex" xmlns:cx5="http://schemas.microsoft.com/office/drawing/2016/5/11/chartex" xmlns:cx6="http://schemas.microsoft.com/office/drawing/2016/5/12/chartex" xmlns:cx7="http://schemas.microsoft.com/office/drawing/2016/5/13/chartex" xmlns:cx8="http://schemas.microsoft.com/office/drawing/2016/5/14/chartex" xmlns:mc="http://schemas.openxmlformats.org/markup-compatibility/2006" xmlns:o="urn:schemas-microsoft-com:office:office" xmlns:r="http://schemas.openxmlformats.org/officeDocument/2006/relationships" xmlns:m="http://schemas.openxmlformats.org/officeDocument/2006/math" xmlns:v="urn:schemas-microsoft-com:vml" xmlns:wp14="http://schemas.microsoft.com/office/word/2010/wordprocessingDrawing" xmlns:wp="http://schemas.openxmlformats.org/drawingml/2006/wordprocessingDrawing" xmlns:w10="urn:schemas-microsoft-com:office:word" xmlns:w="http://schemas.openxmlformats.org/wordprocessingml/2006/main" xmlns:w14="http://schemas.microsoft.com/office/word/2010/wordml" xmlns:w15="http://schemas.microsoft.com/office/word/2012/wordml" xmlns:w16se="http://schemas.microsoft.com/office/word/2015/wordml/symex" xmlns:wpg="http://schemas.microsoft.com/office/word/2010/wordprocessingGroup" xmlns:wpi="http://schemas.microsoft.com/office/word/2010/wordprocessingInk" xmlns:wne="http://schemas.microsoft.com/office/word/2006/wordml" xmlns:wps="http://schemas.microsoft.com/office/word/2010/wordprocessingShape" mc:Ignorable="w14 w15 w16se wp14"/>
+</file>
+
+<file path=word/glossary/fontTable.xml><?xml version="1.0" encoding="utf-8"?>
+<w:fonts xmlns:mc="http://schemas.openxmlformats.org/markup-compatibility/2006" xmlns:r="http://schemas.openxmlformats.org/officeDocument/2006/relationships" xmlns:w="http://schemas.openxmlformats.org/wordprocessingml/2006/main" xmlns:w14="http://schemas.microsoft.com/office/word/2010/wordml" xmlns:w15="http://schemas.microsoft.com/office/word/2012/wordml" xmlns:w16se="http://schemas.microsoft.com/office/word/2015/wordml/symex" mc:Ignorable="w14 w15 w16se">
+  <w:font w:name="Times New Roman">
+    <w:panose1 w:val="02020603050405020304"/>
+    <w:charset w:val="00"/>
+    <w:family w:val="roman"/>
+    <w:pitch w:val="variable"/>
+    <w:sig w:usb0="E0002EFF" w:usb1="C000785B" w:usb2="00000009" w:usb3="00000000" w:csb0="000001FF" w:csb1="00000000"/>
+  </w:font>
+  <w:font w:name="Symbol">
+    <w:panose1 w:val="05050102010706020507"/>
+    <w:charset w:val="02"/>
+    <w:family w:val="roman"/>
+    <w:pitch w:val="variable"/>
+    <w:sig w:usb0="00000000" w:usb1="10000000" w:usb2="00000000" w:usb3="00000000" w:csb0="80000000" w:csb1="00000000"/>
+  </w:font>
+  <w:font w:name="Courier New">
+    <w:panose1 w:val="02070309020205020404"/>
+    <w:charset w:val="00"/>
+    <w:family w:val="modern"/>
+    <w:pitch w:val="fixed"/>
+    <w:sig w:usb0="E0002EFF" w:usb1="C0007843" w:usb2="00000009" w:usb3="00000000" w:csb0="000001FF" w:csb1="00000000"/>
+  </w:font>
+  <w:font w:name="Wingdings">
+    <w:panose1 w:val="05000000000000000000"/>
+    <w:charset w:val="02"/>
+    <w:family w:val="auto"/>
+    <w:pitch w:val="variable"/>
+    <w:sig w:usb0="00000000" w:usb1="10000000" w:usb2="00000000" w:usb3="00000000" w:csb0="80000000" w:csb1="00000000"/>
+  </w:font>
+  <w:font w:name="Calibri">
+    <w:panose1 w:val="020F0502020204030204"/>
+    <w:charset w:val="00"/>
+    <w:family w:val="swiss"/>
+    <w:pitch w:val="variable"/>
+    <w:sig w:usb0="E0002AFF" w:usb1="C000247B" w:usb2="00000009" w:usb3="00000000" w:csb0="000001FF" w:csb1="00000000"/>
+  </w:font>
+  <w:font w:name="Arial">
+    <w:panose1 w:val="020B0604020202020204"/>
+    <w:charset w:val="00"/>
+    <w:family w:val="swiss"/>
+    <w:pitch w:val="variable"/>
+    <w:sig w:usb0="E0002EFF" w:usb1="C0007843" w:usb2="00000009" w:usb3="00000000" w:csb0="000001FF" w:csb1="00000000"/>
+  </w:font>
+  <w:font w:name="Calibri Light">
+    <w:panose1 w:val="020F0302020204030204"/>
+    <w:charset w:val="00"/>
+    <w:family w:val="swiss"/>
+    <w:pitch w:val="variable"/>
+    <w:sig w:usb0="E0002AFF" w:usb1="C000247B" w:usb2="00000009" w:usb3="00000000" w:csb0="000001FF" w:csb1="00000000"/>
+  </w:font>
+  <w:font w:name="Cambria Math">
+    <w:panose1 w:val="02040503050406030204"/>
+    <w:charset w:val="00"/>
+    <w:family w:val="roman"/>
+    <w:pitch w:val="variable"/>
+    <w:sig w:usb0="E00002FF" w:usb1="420024FF" w:usb2="00000000" w:usb3="00000000" w:csb0="0000019F" w:csb1="00000000"/>
+  </w:font>
+</w:fonts>
+</file>
+
+<file path=word/glossary/settings.xml><?xml version="1.0" encoding="utf-8"?>
+<w:settings xmlns:mc="http://schemas.openxmlformats.org/markup-compatibility/2006" xmlns:o="urn:schemas-microsoft-com:office:office" xmlns:r="http://schemas.openxmlformats.org/officeDocument/2006/relationships" xmlns:m="http://schemas.openxmlformats.org/officeDocument/2006/math" xmlns:v="urn:schemas-microsoft-com:vml" xmlns:w10="urn:schemas-microsoft-com:office:word" xmlns:w="http://schemas.openxmlformats.org/wordprocessingml/2006/main" xmlns:w14="http://schemas.microsoft.com/office/word/2010/wordml" xmlns:w15="http://schemas.microsoft.com/office/word/2012/wordml" xmlns:w16se="http://schemas.microsoft.com/office/word/2015/wordml/symex" xmlns:sl="http://schemas.openxmlformats.org/schemaLibrary/2006/main" mc:Ignorable="w14 w15 w16se">
+  <w:view w:val="normal"/>
+  <w:defaultTabStop w:val="720"/>
+  <w:characterSpacingControl w:val="doNotCompress"/>
+  <w:compat>
+    <w:useFELayout/>
+    <w:compatSetting w:name="compatibilityMode" w:uri="http://schemas.microsoft.com/office/word" w:val="15"/>
+    <w:compatSetting w:name="overrideTableStyleFontSizeAndJustification" w:uri="http://schemas.microsoft.com/office/word" w:val="1"/>
+    <w:compatSetting w:name="enableOpenTypeFeatures" w:uri="http://schemas.microsoft.com/office/word" w:val="1"/>
+    <w:compatSetting w:name="doNotFlipMirrorIndents" w:uri="http://schemas.microsoft.com/office/word" w:val="1"/>
+    <w:compatSetting w:name="differentiateMultirowTableHeaders" w:uri="http://schemas.microsoft.com/office/word" w:val="1"/>
+  </w:compat>
+  <w:rsids>
+    <w:rsidRoot w:val="0075088C"/>
+    <w:rsid w:val="0075088C"/>
+    <w:rsid w:val="00871530"/>
+  </w:rsids>
+  <m:mathPr>
+    <m:mathFont m:val="Cambria Math"/>
+    <m:brkBin m:val="before"/>
+    <m:brkBinSub m:val="--"/>
+    <m:smallFrac m:val="0"/>
+    <m:dispDef/>
+    <m:lMargin m:val="0"/>
+    <m:rMargin m:val="0"/>
+    <m:defJc m:val="centerGroup"/>
+    <m:wrapIndent m:val="1440"/>
+    <m:intLim m:val="subSup"/>
+    <m:naryLim m:val="undOvr"/>
+  </m:mathPr>
+  <w:themeFontLang w:val="en-US"/>
+  <w:clrSchemeMapping w:bg1="light1" w:t1="dark1" w:bg2="light2" w:t2="dark2" w:accent1="accent1" w:accent2="accent2" w:accent3="accent3" w:accent4="accent4" w:accent5="accent5" w:accent6="accent6" w:hyperlink="hyperlink" w:followedHyperlink="followedHyperlink"/>
+  <w:decimalSymbol w:val=","/>
+  <w:listSeparator w:val=";"/>
+  <w15:chartTrackingRefBased/>
+</w:settings>
+</file>
+
+<file path=word/glossary/styles.xml><?xml version="1.0" encoding="utf-8"?>
+<w:styles xmlns:mc="http://schemas.openxmlformats.org/markup-compatibility/2006" xmlns:r="http://schemas.openxmlformats.org/officeDocument/2006/relationships" xmlns:w="http://schemas.openxmlformats.org/wordprocessingml/2006/main" xmlns:w14="http://schemas.microsoft.com/office/word/2010/wordml" xmlns:w15="http://schemas.microsoft.com/office/word/2012/wordml" xmlns:w16se="http://schemas.microsoft.com/office/word/2015/wordml/symex" mc:Ignorable="w14 w15 w16se">
+  <w:docDefaults>
+    <w:rPrDefault>
+      <w:rPr>
+        <w:rFonts w:asciiTheme="minorHAnsi" w:eastAsiaTheme="minorEastAsia" w:hAnsiTheme="minorHAnsi" w:cstheme="minorBidi"/>
+        <w:sz w:val="22"/>
+        <w:szCs w:val="22"/>
+        <w:lang w:val="en-US" w:eastAsia="en-US" w:bidi="ar-SA"/>
+      </w:rPr>
+    </w:rPrDefault>
+    <w:pPrDefault>
+      <w:pPr>
+        <w:spacing w:after="160" w:line="259" w:lineRule="auto"/>
+      </w:pPr>
+    </w:pPrDefault>
+  </w:docDefaults>
+  <w:latentStyles w:defLockedState="0" w:defUIPriority="99" w:defSemiHidden="0" w:defUnhideWhenUsed="0" w:defQFormat="0" w:count="374">
+    <w:lsdException w:name="Normal" w:uiPriority="0" w:qFormat="1"/>
+    <w:lsdException w:name="heading 1" w:uiPriority="9" w:qFormat="1"/>
+    <w:lsdException w:name="heading 2" w:semiHidden="1" w:uiPriority="9" w:unhideWhenUsed="1" w:qFormat="1"/>
+    <w:lsdException w:name="heading 3" w:semiHidden="1" w:uiPriority="9" w:unhideWhenUsed="1" w:qFormat="1"/>
+    <w:lsdException w:name="heading 4" w:semiHidden="1" w:uiPriority="9" w:unhideWhenUsed="1" w:qFormat="1"/>
+    <w:lsdException w:name="heading 5" w:semiHidden="1" w:uiPriority="9" w:unhideWhenUsed="1" w:qFormat="1"/>
+    <w:lsdException w:name="heading 6" w:semiHidden="1" w:uiPriority="9" w:unhideWhenUsed="1" w:qFormat="1"/>
+    <w:lsdException w:name="heading 7" w:semiHidden="1" w:uiPriority="9" w:unhideWhenUsed="1" w:qFormat="1"/>
+    <w:lsdException w:name="heading 8" w:semiHidden="1" w:uiPriority="9" w:unhideWhenUsed="1" w:qFormat="1"/>
+    <w:lsdException w:name="heading 9" w:semiHidden="1" w:uiPriority="9" w:unhideWhenUsed="1" w:qFormat="1"/>
+    <w:lsdException w:name="index 1" w:semiHidden="1" w:unhideWhenUsed="1"/>
+    <w:lsdException w:name="index 2" w:semiHidden="1" w:unhideWhenUsed="1"/>
+    <w:lsdException w:name="index 3" w:semiHidden="1" w:unhideWhenUsed="1"/>
+    <w:lsdException w:name="index 4" w:semiHidden="1" w:unhideWhenUsed="1"/>
+    <w:lsdException w:name="index 5" w:semiHidden="1" w:unhideWhenUsed="1"/>
+    <w:lsdException w:name="index 6" w:semiHidden="1" w:unhideWhenUsed="1"/>
+    <w:lsdException w:name="index 7" w:semiHidden="1" w:unhideWhenUsed="1"/>
+    <w:lsdException w:name="index 8" w:semiHidden="1" w:unhideWhenUsed="1"/>
+    <w:lsdException w:name="index 9" w:semiHidden="1" w:unhideWhenUsed="1"/>
+    <w:lsdException w:name="toc 1" w:semiHidden="1" w:uiPriority="39" w:unhideWhenUsed="1"/>
+    <w:lsdException w:name="toc 2" w:semiHidden="1" w:uiPriority="39" w:unhideWhenUsed="1"/>
+    <w:lsdException w:name="toc 3" w:semiHidden="1" w:uiPriority="39" w:unhideWhenUsed="1"/>
+    <w:lsdException w:name="toc 4" w:semiHidden="1" w:uiPriority="39" w:unhideWhenUsed="1"/>
+    <w:lsdException w:name="toc 5" w:semiHidden="1" w:uiPriority="39" w:unhideWhenUsed="1"/>
+    <w:lsdException w:name="toc 6" w:semiHidden="1" w:uiPriority="39" w:unhideWhenUsed="1"/>
+    <w:lsdException w:name="toc 7" w:semiHidden="1" w:uiPriority="39" w:unhideWhenUsed="1"/>
+    <w:lsdException w:name="toc 8" w:semiHidden="1" w:uiPriority="39" w:unhideWhenUsed="1"/>
+    <w:lsdException w:name="toc 9" w:semiHidden="1" w:uiPriority="39" w:unhideWhenUsed="1"/>
+    <w:lsdException w:name="Normal Indent" w:semiHidden="1" w:unhideWhenUsed="1"/>
+    <w:lsdException w:name="footnote text" w:semiHidden="1" w:unhideWhenUsed="1"/>
+    <w:lsdException w:name="annotation text" w:semiHidden="1" w:unhideWhenUsed="1"/>
+    <w:lsdException w:name="header" w:semiHidden="1" w:unhideWhenUsed="1"/>
+    <w:lsdException w:name="footer" w:semiHidden="1" w:unhideWhenUsed="1"/>
+    <w:lsdException w:name="index heading" w:semiHidden="1" w:unhideWhenUsed="1"/>
+    <w:lsdException w:name="caption" w:semiHidden="1" w:uiPriority="35" w:unhideWhenUsed="1" w:qFormat="1"/>
+    <w:lsdException w:name="table of figures" w:semiHidden="1" w:unhideWhenUsed="1"/>
+    <w:lsdException w:name="envelope address" w:semiHidden="1" w:unhideWhenUsed="1"/>
+    <w:lsdException w:name="envelope return" w:semiHidden="1" w:unhideWhenUsed="1"/>
+    <w:lsdException w:name="footnote reference" w:semiHidden="1" w:unhideWhenUsed="1"/>
+    <w:lsdException w:name="annotation reference" w:semiHidden="1" w:unhideWhenUsed="1"/>
+    <w:lsdException w:name="line number" w:semiHidden="1" w:unhideWhenUsed="1"/>
+    <w:lsdException w:name="page number" w:semiHidden="1" w:unhideWhenUsed="1"/>
+    <w:lsdException w:name="endnote reference" w:semiHidden="1" w:unhideWhenUsed="1"/>
+    <w:lsdException w:name="endnote text" w:semiHidden="1" w:unhideWhenUsed="1"/>
+    <w:lsdException w:name="table of authorities" w:semiHidden="1" w:unhideWhenUsed="1"/>
+    <w:lsdException w:name="macro" w:semiHidden="1" w:unhideWhenUsed="1"/>
+    <w:lsdException w:name="toa heading" w:semiHidden="1" w:unhideWhenUsed="1"/>
+    <w:lsdException w:name="List" w:semiHidden="1" w:unhideWhenUsed="1"/>
+    <w:lsdException w:name="List Bullet" w:semiHidden="1" w:unhideWhenUsed="1"/>
+    <w:lsdException w:name="List Number" w:semiHidden="1" w:unhideWhenUsed="1"/>
+    <w:lsdException w:name="List 2" w:semiHidden="1" w:unhideWhenUsed="1"/>
+    <w:lsdException w:name="List 3" w:semiHidden="1" w:unhideWhenUsed="1"/>
+    <w:lsdException w:name="List 4" w:semiHidden="1" w:unhideWhenUsed="1"/>
+    <w:lsdException w:name="List 5" w:semiHidden="1" w:unhideWhenUsed="1"/>
+    <w:lsdException w:name="List Bullet 2" w:semiHidden="1" w:unhideWhenUsed="1"/>
+    <w:lsdException w:name="List Bullet 3" w:semiHidden="1" w:unhideWhenUsed="1"/>
+    <w:lsdException w:name="List Bullet 4" w:semiHidden="1" w:unhideWhenUsed="1"/>
+    <w:lsdException w:name="List Bullet 5" w:semiHidden="1" w:unhideWhenUsed="1"/>
+    <w:lsdException w:name="List Number 2" w:semiHidden="1" w:unhideWhenUsed="1"/>
+    <w:lsdException w:name="List Number 3" w:semiHidden="1" w:unhideWhenUsed="1"/>
+    <w:lsdException w:name="List Number 4" w:semiHidden="1" w:unhideWhenUsed="1"/>
+    <w:lsdException w:name="List Number 5" w:semiHidden="1" w:unhideWhenUsed="1"/>
+    <w:lsdException w:name="Title" w:uiPriority="10" w:qFormat="1"/>
+    <w:lsdException w:name="Closing" w:semiHidden="1" w:unhideWhenUsed="1"/>
+    <w:lsdException w:name="Signature" w:semiHidden="1" w:unhideWhenUsed="1"/>
+    <w:lsdException w:name="Default Paragraph Font" w:semiHidden="1" w:uiPriority="1" w:unhideWhenUsed="1"/>
+    <w:lsdException w:name="Body Text" w:semiHidden="1" w:unhideWhenUsed="1"/>
+    <w:lsdException w:name="Body Text Indent" w:semiHidden="1" w:unhideWhenUsed="1"/>
+    <w:lsdException w:name="List Continue" w:semiHidden="1" w:unhideWhenUsed="1"/>
+    <w:lsdException w:name="List Continue 2" w:semiHidden="1" w:unhideWhenUsed="1"/>
+    <w:lsdException w:name="List Continue 3" w:semiHidden="1" w:unhideWhenUsed="1"/>
+    <w:lsdException w:name="List Continue 4" w:semiHidden="1" w:unhideWhenUsed="1"/>
+    <w:lsdException w:name="List Continue 5" w:semiHidden="1" w:unhideWhenUsed="1"/>
+    <w:lsdException w:name="Message Header" w:semiHidden="1" w:unhideWhenUsed="1"/>
+    <w:lsdException w:name="Subtitle" w:uiPriority="11" w:qFormat="1"/>
+    <w:lsdException w:name="Salutation" w:semiHidden="1" w:unhideWhenUsed="1"/>
+    <w:lsdException w:name="Date" w:semiHidden="1" w:unhideWhenUsed="1"/>
+    <w:lsdException w:name="Body Text First Indent" w:semiHidden="1" w:unhideWhenUsed="1"/>
+    <w:lsdException w:name="Body Text First Indent 2" w:semiHidden="1" w:unhideWhenUsed="1"/>
+    <w:lsdException w:name="Note Heading" w:semiHidden="1" w:unhideWhenUsed="1"/>
+    <w:lsdException w:name="Body Text 2" w:semiHidden="1" w:unhideWhenUsed="1"/>
+    <w:lsdException w:name="Body Text 3" w:semiHidden="1" w:unhideWhenUsed="1"/>
+    <w:lsdException w:name="Body Text Indent 2" w:semiHidden="1" w:unhideWhenUsed="1"/>
+    <w:lsdException w:name="Body Text Indent 3" w:semiHidden="1" w:unhideWhenUsed="1"/>
+    <w:lsdException w:name="Block Text" w:semiHidden="1" w:unhideWhenUsed="1"/>
+    <w:lsdException w:name="Hyperlink" w:semiHidden="1" w:unhideWhenUsed="1"/>
+    <w:lsdException w:name="FollowedHyperlink" w:semiHidden="1" w:unhideWhenUsed="1"/>
+    <w:lsdException w:name="Strong" w:uiPriority="22" w:qFormat="1"/>
+    <w:lsdException w:name="Emphasis" w:uiPriority="20" w:qFormat="1"/>
+    <w:lsdException w:name="Document Map" w:semiHidden="1" w:unhideWhenUsed="1"/>
+    <w:lsdException w:name="Plain Text" w:semiHidden="1" w:unhideWhenUsed="1"/>
+    <w:lsdException w:name="E-mail Signature" w:semiHidden="1" w:unhideWhenUsed="1"/>
+    <w:lsdException w:name="HTML Top of Form" w:semiHidden="1" w:unhideWhenUsed="1"/>
+    <w:lsdException w:name="HTML Bottom of Form" w:semiHidden="1" w:unhideWhenUsed="1"/>
+    <w:lsdException w:name="Normal (Web)" w:semiHidden="1" w:unhideWhenUsed="1"/>
+    <w:lsdException w:name="HTML Acronym" w:semiHidden="1" w:unhideWhenUsed="1"/>
+    <w:lsdException w:name="HTML Address" w:semiHidden="1" w:unhideWhenUsed="1"/>
+    <w:lsdException w:name="HTML Cite" w:semiHidden="1" w:unhideWhenUsed="1"/>
+    <w:lsdException w:name="HTML Code" w:semiHidden="1" w:unhideWhenUsed="1"/>
+    <w:lsdException w:name="HTML Definition" w:semiHidden="1" w:unhideWhenUsed="1"/>
+    <w:lsdException w:name="HTML Keyboard" w:semiHidden="1" w:unhideWhenUsed="1"/>
+    <w:lsdException w:name="HTML Preformatted" w:semiHidden="1" w:unhideWhenUsed="1"/>
+    <w:lsdException w:name="HTML Sample" w:semiHidden="1" w:unhideWhenUsed="1"/>
+    <w:lsdException w:name="HTML Typewriter" w:semiHidden="1" w:unhideWhenUsed="1"/>
+    <w:lsdException w:name="HTML Variable" w:semiHidden="1" w:unhideWhenUsed="1"/>
+    <w:lsdException w:name="Normal Table" w:semiHidden="1" w:unhideWhenUsed="1"/>
+    <w:lsdException w:name="annotation subject" w:semiHidden="1" w:unhideWhenUsed="1"/>
+    <w:lsdException w:name="No List" w:semiHidden="1" w:unhideWhenUsed="1"/>
+    <w:lsdException w:name="Outline List 1" w:semiHidden="1" w:unhideWhenUsed="1"/>
+    <w:lsdException w:name="Outline List 2" w:semiHidden="1" w:unhideWhenUsed="1"/>
+    <w:lsdException w:name="Outline List 3" w:semiHidden="1" w:unhideWhenUsed="1"/>
+    <w:lsdException w:name="Table Simple 1" w:semiHidden="1" w:unhideWhenUsed="1"/>
+    <w:lsdException w:name="Table Simple 2" w:semiHidden="1" w:unhideWhenUsed="1"/>
+    <w:lsdException w:name="Table Simple 3" w:semiHidden="1" w:unhideWhenUsed="1"/>
+    <w:lsdException w:name="Table Classic 1" w:semiHidden="1" w:unhideWhenUsed="1"/>
+    <w:lsdException w:name="Table Classic 2" w:semiHidden="1" w:unhideWhenUsed="1"/>
+    <w:lsdException w:name="Table Classic 3" w:semiHidden="1" w:unhideWhenUsed="1"/>
+    <w:lsdException w:name="Table Classic 4" w:semiHidden="1" w:unhideWhenUsed="1"/>
+    <w:lsdException w:name="Table Colorful 1" w:semiHidden="1" w:unhideWhenUsed="1"/>
+    <w:lsdException w:name="Table Colorful 2" w:semiHidden="1" w:unhideWhenUsed="1"/>
+    <w:lsdException w:name="Table Colorful 3" w:semiHidden="1" w:unhideWhenUsed="1"/>
+    <w:lsdException w:name="Table Columns 1" w:semiHidden="1" w:unhideWhenUsed="1"/>
+    <w:lsdException w:name="Table Columns 2" w:semiHidden="1" w:unhideWhenUsed="1"/>
+    <w:lsdException w:name="Table Columns 3" w:semiHidden="1" w:unhideWhenUsed="1"/>
+    <w:lsdException w:name="Table Columns 4" w:semiHidden="1" w:unhideWhenUsed="1"/>
+    <w:lsdException w:name="Table Columns 5" w:semiHidden="1" w:unhideWhenUsed="1"/>
+    <w:lsdException w:name="Table Grid 1" w:semiHidden="1" w:unhideWhenUsed="1"/>
+    <w:lsdException w:name="Table Grid 2" w:semiHidden="1" w:unhideWhenUsed="1"/>
+    <w:lsdException w:name="Table Grid 3" w:semiHidden="1" w:unhideWhenUsed="1"/>
+    <w:lsdException w:name="Table Grid 4" w:semiHidden="1" w:unhideWhenUsed="1"/>
+    <w:lsdException w:name="Table Grid 5" w:semiHidden="1" w:unhideWhenUsed="1"/>
+    <w:lsdException w:name="Table Grid 6" w:semiHidden="1" w:unhideWhenUsed="1"/>
+    <w:lsdException w:name="Table Grid 7" w:semiHidden="1" w:unhideWhenUsed="1"/>
+    <w:lsdException w:name="Table Grid 8" w:semiHidden="1" w:unhideWhenUsed="1"/>
+    <w:lsdException w:name="Table List 1" w:semiHidden="1" w:unhideWhenUsed="1"/>
+    <w:lsdException w:name="Table List 2" w:semiHidden="1" w:unhideWhenUsed="1"/>
+    <w:lsdException w:name="Table List 3" w:semiHidden="1" w:unhideWhenUsed="1"/>
+    <w:lsdException w:name="Table List 4" w:semiHidden="1" w:unhideWhenUsed="1"/>
+    <w:lsdException w:name="Table List 5" w:semiHidden="1" w:unhideWhenUsed="1"/>
+    <w:lsdException w:name="Table List 6" w:semiHidden="1" w:unhideWhenUsed="1"/>
+    <w:lsdException w:name="Table List 7" w:semiHidden="1" w:unhideWhenUsed="1"/>
+    <w:lsdException w:name="Table List 8" w:semiHidden="1" w:unhideWhenUsed="1"/>
+    <w:lsdException w:name="Table 3D effects 1" w:semiHidden="1" w:unhideWhenUsed="1"/>
+    <w:lsdException w:name="Table 3D effects 2" w:semiHidden="1" w:unhideWhenUsed="1"/>
+    <w:lsdException w:name="Table 3D effects 3" w:semiHidden="1" w:unhideWhenUsed="1"/>
+    <w:lsdException w:name="Table Contemporary" w:semiHidden="1" w:unhideWhenUsed="1"/>
+    <w:lsdException w:name="Table Elegant" w:semiHidden="1" w:unhideWhenUsed="1"/>
+    <w:lsdException w:name="Table Professional" w:semiHidden="1" w:unhideWhenUsed="1"/>
+    <w:lsdException w:name="Table Subtle 1" w:semiHidden="1" w:unhideWhenUsed="1"/>
+    <w:lsdException w:name="Table Subtle 2" w:semiHidden="1" w:unhideWhenUsed="1"/>
+    <w:lsdException w:name="Table Web 1" w:semiHidden="1" w:unhideWhenUsed="1"/>
+    <w:lsdException w:name="Table Web 2" w:semiHidden="1" w:unhideWhenUsed="1"/>
+    <w:lsdException w:name="Table Web 3" w:semiHidden="1" w:unhideWhenUsed="1"/>
+    <w:lsdException w:name="Balloon Text" w:semiHidden="1" w:unhideWhenUsed="1"/>
+    <w:lsdException w:name="Table Grid" w:uiPriority="39"/>
+    <w:lsdException w:name="Table Theme" w:semiHidden="1" w:unhideWhenUsed="1"/>
+    <w:lsdException w:name="Placeholder Text" w:semiHidden="1"/>
+    <w:lsdException w:name="No Spacing" w:uiPriority="1" w:qFormat="1"/>
+    <w:lsdException w:name="Light Shading" w:uiPriority="60"/>
+    <w:lsdException w:name="Light List" w:uiPriority="61"/>
+    <w:lsdException w:name="Light Grid" w:uiPriority="62"/>
+    <w:lsdException w:name="Medium Shading 1" w:uiPriority="63"/>
+    <w:lsdException w:name="Medium Shading 2" w:uiPriority="64"/>
+    <w:lsdException w:name="Medium List 1" w:uiPriority="65"/>
+    <w:lsdException w:name="Medium List 2" w:uiPriority="66"/>
+    <w:lsdException w:name="Medium Grid 1" w:uiPriority="67"/>
+    <w:lsdException w:name="Medium Grid 2" w:uiPriority="68"/>
+    <w:lsdException w:name="Medium Grid 3" w:uiPriority="69"/>
+    <w:lsdException w:name="Dark List" w:uiPriority="70"/>
+    <w:lsdException w:name="Colorful Shading" w:uiPriority="71"/>
+    <w:lsdException w:name="Colorful List" w:uiPriority="72"/>
+    <w:lsdException w:name="Colorful Grid" w:uiPriority="73"/>
+    <w:lsdException w:name="Light Shading Accent 1" w:uiPriority="60"/>
+    <w:lsdException w:name="Light List Accent 1" w:uiPriority="61"/>
+    <w:lsdException w:name="Light Grid Accent 1" w:uiPriority="62"/>
+    <w:lsdException w:name="Medium Shading 1 Accent 1" w:uiPriority="63"/>
+    <w:lsdException w:name="Medium Shading 2 Accent 1" w:uiPriority="64"/>
+    <w:lsdException w:name="Medium List 1 Accent 1" w:uiPriority="65"/>
+    <w:lsdException w:name="Revision" w:semiHidden="1"/>
+    <w:lsdException w:name="List Paragraph" w:uiPriority="34" w:qFormat="1"/>
+    <w:lsdException w:name="Quote" w:uiPriority="29" w:qFormat="1"/>
+    <w:lsdException w:name="Intense Quote" w:uiPriority="30" w:qFormat="1"/>
+    <w:lsdException w:name="Medium List 2 Accent 1" w:uiPriority="66"/>
+    <w:lsdException w:name="Medium Grid 1 Accent 1" w:uiPriority="67"/>
+    <w:lsdException w:name="Medium Grid 2 Accent 1" w:uiPriority="68"/>
+    <w:lsdException w:name="Medium Grid 3 Accent 1" w:uiPriority="69"/>
+    <w:lsdException w:name="Dark List Accent 1" w:uiPriority="70"/>
+    <w:lsdException w:name="Colorful Shading Accent 1" w:uiPriority="71"/>
+    <w:lsdException w:name="Colorful List Accent 1" w:uiPriority="72"/>
+    <w:lsdException w:name="Colorful Grid Accent 1" w:uiPriority="73"/>
+    <w:lsdException w:name="Light Shading Accent 2" w:uiPriority="60"/>
+    <w:lsdException w:name="Light List Accent 2" w:uiPriority="61"/>
+    <w:lsdException w:name="Light Grid Accent 2" w:uiPriority="62"/>
+    <w:lsdException w:name="Medium Shading 1 Accent 2" w:uiPriority="63"/>
+    <w:lsdException w:name="Medium Shading 2 Accent 2" w:uiPriority="64"/>
+    <w:lsdException w:name="Medium List 1 Accent 2" w:uiPriority="65"/>
+    <w:lsdException w:name="Medium List 2 Accent 2" w:uiPriority="66"/>
+    <w:lsdException w:name="Medium Grid 1 Accent 2" w:uiPriority="67"/>
+    <w:lsdException w:name="Medium Grid 2 Accent 2" w:uiPriority="68"/>
+    <w:lsdException w:name="Medium Grid 3 Accent 2" w:uiPriority="69"/>
+    <w:lsdException w:name="Dark List Accent 2" w:uiPriority="70"/>
+    <w:lsdException w:name="Colorful Shading Accent 2" w:uiPriority="71"/>
+    <w:lsdException w:name="Colorful List Accent 2" w:uiPriority="72"/>
+    <w:lsdException w:name="Colorful Grid Accent 2" w:uiPriority="73"/>
+    <w:lsdException w:name="Light Shading Accent 3" w:uiPriority="60"/>
+    <w:lsdException w:name="Light List Accent 3" w:uiPriority="61"/>
+    <w:lsdException w:name="Light Grid Accent 3" w:uiPriority="62"/>
+    <w:lsdException w:name="Medium Shading 1 Accent 3" w:uiPriority="63"/>
+    <w:lsdException w:name="Medium Shading 2 Accent 3" w:uiPriority="64"/>
+    <w:lsdException w:name="Medium List 1 Accent 3" w:uiPriority="65"/>
+    <w:lsdException w:name="Medium List 2 Accent 3" w:uiPriority="66"/>
+    <w:lsdException w:name="Medium Grid 1 Accent 3" w:uiPriority="67"/>
+    <w:lsdException w:name="Medium Grid 2 Accent 3" w:uiPriority="68"/>
+    <w:lsdException w:name="Medium Grid 3 Accent 3" w:uiPriority="69"/>
+    <w:lsdException w:name="Dark List Accent 3" w:uiPriority="70"/>
+    <w:lsdException w:name="Colorful Shading Accent 3" w:uiPriority="71"/>
+    <w:lsdException w:name="Colorful List Accent 3" w:uiPriority="72"/>
+    <w:lsdException w:name="Colorful Grid Accent 3" w:uiPriority="73"/>
+    <w:lsdException w:name="Light Shading Accent 4" w:uiPriority="60"/>
+    <w:lsdException w:name="Light List Accent 4" w:uiPriority="61"/>
+    <w:lsdException w:name="Light Grid Accent 4" w:uiPriority="62"/>
+    <w:lsdException w:name="Medium Shading 1 Accent 4" w:uiPriority="63"/>
+    <w:lsdException w:name="Medium Shading 2 Accent 4" w:uiPriority="64"/>
+    <w:lsdException w:name="Medium List 1 Accent 4" w:uiPriority="65"/>
+    <w:lsdException w:name="Medium List 2 Accent 4" w:uiPriority="66"/>
+    <w:lsdException w:name="Medium Grid 1 Accent 4" w:uiPriority="67"/>
+    <w:lsdException w:name="Medium Grid 2 Accent 4" w:uiPriority="68"/>
+    <w:lsdException w:name="Medium Grid 3 Accent 4" w:uiPriority="69"/>
+    <w:lsdException w:name="Dark List Accent 4" w:uiPriority="70"/>
+    <w:lsdException w:name="Colorful Shading Accent 4" w:uiPriority="71"/>
+    <w:lsdException w:name="Colorful List Accent 4" w:uiPriority="72"/>
+    <w:lsdException w:name="Colorful Grid Accent 4" w:uiPriority="73"/>
+    <w:lsdException w:name="Light Shading Accent 5" w:uiPriority="60"/>
+    <w:lsdException w:name="Light List Accent 5" w:uiPriority="61"/>
+    <w:lsdException w:name="Light Grid Accent 5" w:uiPriority="62"/>
+    <w:lsdException w:name="Medium Shading 1 Accent 5" w:uiPriority="63"/>
+    <w:lsdException w:name="Medium Shading 2 Accent 5" w:uiPriority="64"/>
+    <w:lsdException w:name="Medium List 1 Accent 5" w:uiPriority="65"/>
+    <w:lsdException w:name="Medium List 2 Accent 5" w:uiPriority="66"/>
+    <w:lsdException w:name="Medium Grid 1 Accent 5" w:uiPriority="67"/>
+    <w:lsdException w:name="Medium Grid 2 Accent 5" w:uiPriority="68"/>
+    <w:lsdException w:name="Medium Grid 3 Accent 5" w:uiPriority="69"/>
+    <w:lsdException w:name="Dark List Accent 5" w:uiPriority="70"/>
+    <w:lsdException w:name="Colorful Shading Accent 5" w:uiPriority="71"/>
+    <w:lsdException w:name="Colorful List Accent 5" w:uiPriority="72"/>
+    <w:lsdException w:name="Colorful Grid Accent 5" w:uiPriority="73"/>
+    <w:lsdException w:name="Light Shading Accent 6" w:uiPriority="60"/>
+    <w:lsdException w:name="Light List Accent 6" w:uiPriority="61"/>
+    <w:lsdException w:name="Light Grid Accent 6" w:uiPriority="62"/>
+    <w:lsdException w:name="Medium Shading 1 Accent 6" w:uiPriority="63"/>
+    <w:lsdException w:name="Medium Shading 2 Accent 6" w:uiPriority="64"/>
+    <w:lsdException w:name="Medium List 1 Accent 6" w:uiPriority="65"/>
+    <w:lsdException w:name="Medium List 2 Accent 6" w:uiPriority="66"/>
+    <w:lsdException w:name="Medium Grid 1 Accent 6" w:uiPriority="67"/>
+    <w:lsdException w:name="Medium Grid 2 Accent 6" w:uiPriority="68"/>
+    <w:lsdException w:name="Medium Grid 3 Accent 6" w:uiPriority="69"/>
+    <w:lsdException w:name="Dark List Accent 6" w:uiPriority="70"/>
+    <w:lsdException w:name="Colorful Shading Accent 6" w:uiPriority="71"/>
+    <w:lsdException w:name="Colorful List Accent 6" w:uiPriority="72"/>
+    <w:lsdException w:name="Colorful Grid Accent 6" w:uiPriority="73"/>
+    <w:lsdException w:name="Subtle Emphasis" w:uiPriority="19" w:qFormat="1"/>
+    <w:lsdException w:name="Intense Emphasis" w:uiPriority="21" w:qFormat="1"/>
+    <w:lsdException w:name="Subtle Reference" w:uiPriority="31" w:qFormat="1"/>
+    <w:lsdException w:name="Intense Reference" w:uiPriority="32" w:qFormat="1"/>
+    <w:lsdException w:name="Book Title" w:uiPriority="33" w:qFormat="1"/>
+    <w:lsdException w:name="Bibliography" w:semiHidden="1" w:uiPriority="37" w:unhideWhenUsed="1"/>
+    <w:lsdException w:name="TOC Heading" w:semiHidden="1" w:uiPriority="39" w:unhideWhenUsed="1" w:qFormat="1"/>
+    <w:lsdException w:name="Plain Table 1" w:uiPriority="41"/>
+    <w:lsdException w:name="Plain Table 2" w:uiPriority="42"/>
+    <w:lsdException w:name="Plain Table 3" w:uiPriority="43"/>
+    <w:lsdException w:name="Plain Table 4" w:uiPriority="44"/>
+    <w:lsdException w:name="Plain Table 5" w:uiPriority="45"/>
+    <w:lsdException w:name="Grid Table Light" w:uiPriority="40"/>
+    <w:lsdException w:name="Grid Table 1 Light" w:uiPriority="46"/>
+    <w:lsdException w:name="Grid Table 2" w:uiPriority="47"/>
+    <w:lsdException w:name="Grid Table 3" w:uiPriority="48"/>
+    <w:lsdException w:name="Grid Table 4" w:uiPriority="49"/>
+    <w:lsdException w:name="Grid Table 5 Dark" w:uiPriority="50"/>
+    <w:lsdException w:name="Grid Table 6 Colorful" w:uiPriority="51"/>
+    <w:lsdException w:name="Grid Table 7 Colorful" w:uiPriority="52"/>
+    <w:lsdException w:name="Grid Table 1 Light Accent 1" w:uiPriority="46"/>
+    <w:lsdException w:name="Grid Table 2 Accent 1" w:uiPriority="47"/>
+    <w:lsdException w:name="Grid Table 3 Accent 1" w:uiPriority="48"/>
+    <w:lsdException w:name="Grid Table 4 Accent 1" w:uiPriority="49"/>
+    <w:lsdException w:name="Grid Table 5 Dark Accent 1" w:uiPriority="50"/>
+    <w:lsdException w:name="Grid Table 6 Colorful Accent 1" w:uiPriority="51"/>
+    <w:lsdException w:name="Grid Table 7 Colorful Accent 1" w:uiPriority="52"/>
+    <w:lsdException w:name="Grid Table 1 Light Accent 2" w:uiPriority="46"/>
+    <w:lsdException w:name="Grid Table 2 Accent 2" w:uiPriority="47"/>
+    <w:lsdException w:name="Grid Table 3 Accent 2" w:uiPriority="48"/>
+    <w:lsdException w:name="Grid Table 4 Accent 2" w:uiPriority="49"/>
+    <w:lsdException w:name="Grid Table 5 Dark Accent 2" w:uiPriority="50"/>
+    <w:lsdException w:name="Grid Table 6 Colorful Accent 2" w:uiPriority="51"/>
+    <w:lsdException w:name="Grid Table 7 Colorful Accent 2" w:uiPriority="52"/>
+    <w:lsdException w:name="Grid Table 1 Light Accent 3" w:uiPriority="46"/>
+    <w:lsdException w:name="Grid Table 2 Accent 3" w:uiPriority="47"/>
+    <w:lsdException w:name="Grid Table 3 Accent 3" w:uiPriority="48"/>
+    <w:lsdException w:name="Grid Table 4 Accent 3" w:uiPriority="49"/>
+    <w:lsdException w:name="Grid Table 5 Dark Accent 3" w:uiPriority="50"/>
+    <w:lsdException w:name="Grid Table 6 Colorful Accent 3" w:uiPriority="51"/>
+    <w:lsdException w:name="Grid Table 7 Colorful Accent 3" w:uiPriority="52"/>
+    <w:lsdException w:name="Grid Table 1 Light Accent 4" w:uiPriority="46"/>
+    <w:lsdException w:name="Grid Table 2 Accent 4" w:uiPriority="47"/>
+    <w:lsdException w:name="Grid Table 3 Accent 4" w:uiPriority="48"/>
+    <w:lsdException w:name="Grid Table 4 Accent 4" w:uiPriority="49"/>
+    <w:lsdException w:name="Grid Table 5 Dark Accent 4" w:uiPriority="50"/>
+    <w:lsdException w:name="Grid Table 6 Colorful Accent 4" w:uiPriority="51"/>
+    <w:lsdException w:name="Grid Table 7 Colorful Accent 4" w:uiPriority="52"/>
+    <w:lsdException w:name="Grid Table 1 Light Accent 5" w:uiPriority="46"/>
+    <w:lsdException w:name="Grid Table 2 Accent 5" w:uiPriority="47"/>
+    <w:lsdException w:name="Grid Table 3 Accent 5" w:uiPriority="48"/>
+    <w:lsdException w:name="Grid Table 4 Accent 5" w:uiPriority="49"/>
+    <w:lsdException w:name="Grid Table 5 Dark Accent 5" w:uiPriority="50"/>
+    <w:lsdException w:name="Grid Table 6 Colorful Accent 5" w:uiPriority="51"/>
+    <w:lsdException w:name="Grid Table 7 Colorful Accent 5" w:uiPriority="52"/>
+    <w:lsdException w:name="Grid Table 1 Light Accent 6" w:uiPriority="46"/>
+    <w:lsdException w:name="Grid Table 2 Accent 6" w:uiPriority="47"/>
+    <w:lsdException w:name="Grid Table 3 Accent 6" w:uiPriority="48"/>
+    <w:lsdException w:name="Grid Table 4 Accent 6" w:uiPriority="49"/>
+    <w:lsdException w:name="Grid Table 5 Dark Accent 6" w:uiPriority="50"/>
+    <w:lsdException w:name="Grid Table 6 Colorful Accent 6" w:uiPriority="51"/>
+    <w:lsdException w:name="Grid Table 7 Colorful Accent 6" w:uiPriority="52"/>
+    <w:lsdException w:name="List Table 1 Light" w:uiPriority="46"/>
+    <w:lsdException w:name="List Table 2" w:uiPriority="47"/>
+    <w:lsdException w:name="List Table 3" w:uiPriority="48"/>
+    <w:lsdException w:name="List Table 4" w:uiPriority="49"/>
+    <w:lsdException w:name="List Table 5 Dark" w:uiPriority="50"/>
+    <w:lsdException w:name="List Table 6 Colorful" w:uiPriority="51"/>
+    <w:lsdException w:name="List Table 7 Colorful" w:uiPriority="52"/>
+    <w:lsdException w:name="List Table 1 Light Accent 1" w:uiPriority="46"/>
+    <w:lsdException w:name="List Table 2 Accent 1" w:uiPriority="47"/>
+    <w:lsdException w:name="List Table 3 Accent 1" w:uiPriority="48"/>
+    <w:lsdException w:name="List Table 4 Accent 1" w:uiPriority="49"/>
+    <w:lsdException w:name="List Table 5 Dark Accent 1" w:uiPriority="50"/>
+    <w:lsdException w:name="List Table 6 Colorful Accent 1" w:uiPriority="51"/>
+    <w:lsdException w:name="List Table 7 Colorful Accent 1" w:uiPriority="52"/>
+    <w:lsdException w:name="List Table 1 Light Accent 2" w:uiPriority="46"/>
+    <w:lsdException w:name="List Table 2 Accent 2" w:uiPriority="47"/>
+    <w:lsdException w:name="List Table 3 Accent 2" w:uiPriority="48"/>
+    <w:lsdException w:name="List Table 4 Accent 2" w:uiPriority="49"/>
+    <w:lsdException w:name="List Table 5 Dark Accent 2" w:uiPriority="50"/>
+    <w:lsdException w:name="List Table 6 Colorful Accent 2" w:uiPriority="51"/>
+    <w:lsdException w:name="List Table 7 Colorful Accent 2" w:uiPriority="52"/>
+    <w:lsdException w:name="List Table 1 Light Accent 3" w:uiPriority="46"/>
+    <w:lsdException w:name="List Table 2 Accent 3" w:uiPriority="47"/>
+    <w:lsdException w:name="List Table 3 Accent 3" w:uiPriority="48"/>
+    <w:lsdException w:name="List Table 4 Accent 3" w:uiPriority="49"/>
+    <w:lsdException w:name="List Table 5 Dark Accent 3" w:uiPriority="50"/>
+    <w:lsdException w:name="List Table 6 Colorful Accent 3" w:uiPriority="51"/>
+    <w:lsdException w:name="List Table 7 Colorful Accent 3" w:uiPriority="52"/>
+    <w:lsdException w:name="List Table 1 Light Accent 4" w:uiPriority="46"/>
+    <w:lsdException w:name="List Table 2 Accent 4" w:uiPriority="47"/>
+    <w:lsdException w:name="List Table 3 Accent 4" w:uiPriority="48"/>
+    <w:lsdException w:name="List Table 4 Accent 4" w:uiPriority="49"/>
+    <w:lsdException w:name="List Table 5 Dark Accent 4" w:uiPriority="50"/>
+    <w:lsdException w:name="List Table 6 Colorful Accent 4" w:uiPriority="51"/>
+    <w:lsdException w:name="List Table 7 Colorful Accent 4" w:uiPriority="52"/>
+    <w:lsdException w:name="List Table 1 Light Accent 5" w:uiPriority="46"/>
+    <w:lsdException w:name="List Table 2 Accent 5" w:uiPriority="47"/>
+    <w:lsdException w:name="List Table 3 Accent 5" w:uiPriority="48"/>
+    <w:lsdException w:name="List Table 4 Accent 5" w:uiPriority="49"/>
+    <w:lsdException w:name="List Table 5 Dark Accent 5" w:uiPriority="50"/>
+    <w:lsdException w:name="List Table 6 Colorful Accent 5" w:uiPriority="51"/>
+    <w:lsdException w:name="List Table 7 Colorful Accent 5" w:uiPriority="52"/>
+    <w:lsdException w:name="List Table 1 Light Accent 6" w:uiPriority="46"/>
+    <w:lsdException w:name="List Table 2 Accent 6" w:uiPriority="47"/>
+    <w:lsdException w:name="List Table 3 Accent 6" w:uiPriority="48"/>
+    <w:lsdException w:name="List Table 4 Accent 6" w:uiPriority="49"/>
+    <w:lsdException w:name="List Table 5 Dark Accent 6" w:uiPriority="50"/>
+    <w:lsdException w:name="List Table 6 Colorful Accent 6" w:uiPriority="51"/>
+    <w:lsdException w:name="List Table 7 Colorful Accent 6" w:uiPriority="52"/>
+    <w:lsdException w:name="Mention" w:semiHidden="1" w:unhideWhenUsed="1"/>
+    <w:lsdException w:name="Smart Hyperlink" w:semiHidden="1" w:unhideWhenUsed="1"/>
+    <w:lsdException w:name="Hashtag" w:semiHidden="1" w:unhideWhenUsed="1"/>
+  </w:latentStyles>
+  <w:style w:type="paragraph" w:default="1" w:styleId="Normal">
+    <w:name w:val="Normal"/>
+    <w:qFormat/>
+  </w:style>
+  <w:style w:type="character" w:default="1" w:styleId="DefaultParagraphFont">
+    <w:name w:val="Default Paragraph Font"/>
+    <w:uiPriority w:val="1"/>
+    <w:semiHidden/>
+    <w:unhideWhenUsed/>
+  </w:style>
+  <w:style w:type="table" w:default="1" w:styleId="TableNormal">
+    <w:name w:val="Normal Table"/>
+    <w:uiPriority w:val="99"/>
+    <w:semiHidden/>
+    <w:unhideWhenUsed/>
+    <w:tblPr>
+      <w:tblInd w:w="0" w:type="dxa"/>
+      <w:tblCellMar>
+        <w:top w:w="0" w:type="dxa"/>
+        <w:left w:w="108" w:type="dxa"/>
+        <w:bottom w:w="0" w:type="dxa"/>
+        <w:right w:w="108" w:type="dxa"/>
+      </w:tblCellMar>
+    </w:tblPr>
+  </w:style>
+  <w:style w:type="numbering" w:default="1" w:styleId="NoList">
+    <w:name w:val="No List"/>
+    <w:uiPriority w:val="99"/>
+    <w:semiHidden/>
+    <w:unhideWhenUsed/>
+  </w:style>
+  <w:style w:type="character" w:styleId="PlaceholderText">
+    <w:name w:val="Placeholder Text"/>
+    <w:basedOn w:val="DefaultParagraphFont"/>
+    <w:uiPriority w:val="99"/>
+    <w:semiHidden/>
+    <w:rsid w:val="0075088C"/>
+    <w:rPr>
+      <w:color w:val="808080"/>
+    </w:rPr>
+  </w:style>
+</w:styles>
+</file>
+
+<file path=word/glossary/webSettings.xml><?xml version="1.0" encoding="utf-8"?>
+<w:webSettings xmlns:mc="http://schemas.openxmlformats.org/markup-compatibility/2006" xmlns:r="http://schemas.openxmlformats.org/officeDocument/2006/relationships" xmlns:w="http://schemas.openxmlformats.org/wordprocessingml/2006/main" xmlns:w14="http://schemas.microsoft.com/office/word/2010/wordml" xmlns:w15="http://schemas.microsoft.com/office/word/2012/wordml" xmlns:w16se="http://schemas.microsoft.com/office/word/2015/wordml/symex" mc:Ignorable="w14 w15 w16se">
+  <w:optimizeForBrowser/>
+  <w:allowPNG/>
+</w:webSettings>
 </file>
 
 <file path=word/theme/theme1.xml><?xml version="1.0" encoding="utf-8"?>
@@ -5566,7 +6860,7 @@
 </file>
 
 <file path=customXml/itemProps1.xml><?xml version="1.0" encoding="utf-8"?>
-<ds:datastoreItem xmlns:ds="http://schemas.openxmlformats.org/officeDocument/2006/customXml" ds:itemID="{DE36AE68-6043-4B93-BC17-61683E870F85}">
+<ds:datastoreItem xmlns:ds="http://schemas.openxmlformats.org/officeDocument/2006/customXml" ds:itemID="{0C26F763-E9BB-4B79-8EA3-F912BC91F121}">
   <ds:schemaRefs>
     <ds:schemaRef ds:uri="http://schemas.openxmlformats.org/officeDocument/2006/bibliography"/>
   </ds:schemaRefs>

</xml_diff>

<commit_message>
Pequena alteração na secção 2
</commit_message>
<xml_diff>
--- a/Relatorios/F2-Relatorio.docx
+++ b/Relatorios/F2-Relatorio.docx
@@ -2393,224 +2393,299 @@
           <w:rFonts w:asciiTheme="minorHAnsi" w:hAnsiTheme="minorHAnsi" w:cstheme="minorHAnsi"/>
           <w:sz w:val="22"/>
         </w:rPr>
-        <w:t xml:space="preserve">Além disso, o programa possui ainda funcionalidades relativas ao movimento da cena como, por exemplo, a deslocação de um modelo com as teclas </w:t>
-      </w:r>
-      <w:r>
-        <w:rPr>
-          <w:rFonts w:asciiTheme="minorHAnsi" w:hAnsiTheme="minorHAnsi" w:cstheme="minorHAnsi"/>
+        <w:t>Além disso, o programa possui ainda funcionalidades relativas ao movim</w:t>
+      </w:r>
+      <w:r>
+        <w:rPr>
+          <w:rFonts w:asciiTheme="minorHAnsi" w:hAnsiTheme="minorHAnsi" w:cstheme="minorHAnsi"/>
+          <w:sz w:val="22"/>
+        </w:rPr>
+        <w:t>ento da cena como, por exemplo:</w:t>
+      </w:r>
+    </w:p>
+    <w:p>
+      <w:pPr>
+        <w:pStyle w:val="ListParagraph"/>
+        <w:numPr>
+          <w:ilvl w:val="0"/>
+          <w:numId w:val="12"/>
+        </w:numPr>
+        <w:rPr>
+          <w:rFonts w:cstheme="minorHAnsi"/>
+        </w:rPr>
+      </w:pPr>
+      <w:r>
+        <w:rPr>
+          <w:rFonts w:cstheme="minorHAnsi"/>
+        </w:rPr>
+        <w:t xml:space="preserve">deslocação de um modelo com as teclas </w:t>
+      </w:r>
+      <w:r>
+        <w:rPr>
+          <w:rFonts w:cstheme="minorHAnsi"/>
           <w:i/>
-          <w:sz w:val="22"/>
         </w:rPr>
         <w:t>w</w:t>
       </w:r>
       <w:r>
         <w:rPr>
-          <w:rFonts w:asciiTheme="minorHAnsi" w:hAnsiTheme="minorHAnsi" w:cstheme="minorHAnsi"/>
-          <w:sz w:val="22"/>
+          <w:rFonts w:cstheme="minorHAnsi"/>
         </w:rPr>
         <w:t xml:space="preserve">, </w:t>
       </w:r>
       <w:r>
         <w:rPr>
-          <w:rFonts w:asciiTheme="minorHAnsi" w:hAnsiTheme="minorHAnsi" w:cstheme="minorHAnsi"/>
+          <w:rFonts w:cstheme="minorHAnsi"/>
           <w:i/>
-          <w:sz w:val="22"/>
         </w:rPr>
         <w:t>a</w:t>
       </w:r>
       <w:r>
         <w:rPr>
-          <w:rFonts w:asciiTheme="minorHAnsi" w:hAnsiTheme="minorHAnsi" w:cstheme="minorHAnsi"/>
-          <w:sz w:val="22"/>
+          <w:rFonts w:cstheme="minorHAnsi"/>
         </w:rPr>
         <w:t xml:space="preserve">, </w:t>
       </w:r>
       <w:r>
         <w:rPr>
-          <w:rFonts w:asciiTheme="minorHAnsi" w:hAnsiTheme="minorHAnsi" w:cstheme="minorHAnsi"/>
+          <w:rFonts w:cstheme="minorHAnsi"/>
           <w:i/>
-          <w:sz w:val="22"/>
         </w:rPr>
         <w:t>s</w:t>
       </w:r>
       <w:r>
         <w:rPr>
-          <w:rFonts w:asciiTheme="minorHAnsi" w:hAnsiTheme="minorHAnsi" w:cstheme="minorHAnsi"/>
-          <w:sz w:val="22"/>
+          <w:rFonts w:cstheme="minorHAnsi"/>
         </w:rPr>
         <w:t xml:space="preserve"> e </w:t>
       </w:r>
       <w:r>
         <w:rPr>
-          <w:rFonts w:asciiTheme="minorHAnsi" w:hAnsiTheme="minorHAnsi" w:cstheme="minorHAnsi"/>
+          <w:rFonts w:cstheme="minorHAnsi"/>
           <w:i/>
-          <w:sz w:val="22"/>
         </w:rPr>
         <w:t>d</w:t>
       </w:r>
       <w:r>
         <w:rPr>
-          <w:rFonts w:asciiTheme="minorHAnsi" w:hAnsiTheme="minorHAnsi" w:cstheme="minorHAnsi"/>
-          <w:sz w:val="22"/>
-        </w:rPr>
-        <w:t xml:space="preserve">, a rotação de um modelo com as setas do teclado, a movimentação da câmara </w:t>
-      </w:r>
-      <w:r>
-        <w:rPr>
-          <w:rFonts w:asciiTheme="minorHAnsi" w:hAnsiTheme="minorHAnsi" w:cstheme="minorHAnsi"/>
-          <w:sz w:val="22"/>
-        </w:rPr>
-        <w:t xml:space="preserve">com o rato e a definição de algumas definições do </w:t>
-      </w:r>
-      <w:r>
-        <w:rPr>
-          <w:rFonts w:asciiTheme="minorHAnsi" w:hAnsiTheme="minorHAnsi" w:cstheme="minorHAnsi"/>
+          <w:rFonts w:cstheme="minorHAnsi"/>
+        </w:rPr>
+        <w:t>;</w:t>
+      </w:r>
+    </w:p>
+    <w:p>
+      <w:pPr>
+        <w:pStyle w:val="ListParagraph"/>
+        <w:numPr>
+          <w:ilvl w:val="0"/>
+          <w:numId w:val="12"/>
+        </w:numPr>
+        <w:rPr>
+          <w:rFonts w:cstheme="minorHAnsi"/>
+        </w:rPr>
+      </w:pPr>
+      <w:r>
+        <w:rPr>
+          <w:rFonts w:cstheme="minorHAnsi"/>
+        </w:rPr>
+        <w:t>rotação de um modelo com as setas do teclado</w:t>
+      </w:r>
+      <w:r>
+        <w:rPr>
+          <w:rFonts w:cstheme="minorHAnsi"/>
+        </w:rPr>
+        <w:t>;</w:t>
+      </w:r>
+    </w:p>
+    <w:p>
+      <w:pPr>
+        <w:pStyle w:val="ListParagraph"/>
+        <w:numPr>
+          <w:ilvl w:val="0"/>
+          <w:numId w:val="12"/>
+        </w:numPr>
+        <w:rPr>
+          <w:rFonts w:cstheme="minorHAnsi"/>
+        </w:rPr>
+      </w:pPr>
+      <w:r>
+        <w:rPr>
+          <w:rFonts w:cstheme="minorHAnsi"/>
+        </w:rPr>
+        <w:t xml:space="preserve">movimentação da câmara </w:t>
+      </w:r>
+      <w:r>
+        <w:rPr>
+          <w:rFonts w:cstheme="minorHAnsi"/>
+        </w:rPr>
+        <w:t>com o rato</w:t>
+      </w:r>
+      <w:r>
+        <w:rPr>
+          <w:rFonts w:cstheme="minorHAnsi"/>
+        </w:rPr>
+        <w:t>;</w:t>
+      </w:r>
+    </w:p>
+    <w:p>
+      <w:pPr>
+        <w:pStyle w:val="ListParagraph"/>
+        <w:numPr>
+          <w:ilvl w:val="0"/>
+          <w:numId w:val="12"/>
+        </w:numPr>
+        <w:rPr>
+          <w:rFonts w:cstheme="minorHAnsi"/>
+        </w:rPr>
+      </w:pPr>
+      <w:r>
+        <w:rPr>
+          <w:rFonts w:cstheme="minorHAnsi"/>
+        </w:rPr>
+        <w:t xml:space="preserve">definição de opções em </w:t>
+      </w:r>
+      <w:r>
+        <w:rPr>
+          <w:rFonts w:cstheme="minorHAnsi"/>
           <w:i/>
-          <w:sz w:val="22"/>
         </w:rPr>
         <w:t>OpenGL</w:t>
       </w:r>
       <w:r>
         <w:rPr>
-          <w:rFonts w:asciiTheme="minorHAnsi" w:hAnsiTheme="minorHAnsi" w:cstheme="minorHAnsi"/>
-          <w:sz w:val="22"/>
-        </w:rPr>
-        <w:t xml:space="preserve"> como</w:t>
-      </w:r>
-      <w:r>
-        <w:rPr>
-          <w:rFonts w:asciiTheme="minorHAnsi" w:hAnsiTheme="minorHAnsi" w:cstheme="minorHAnsi"/>
-          <w:sz w:val="22"/>
-        </w:rPr>
-        <w:t xml:space="preserve"> o </w:t>
-      </w:r>
-      <w:r>
-        <w:rPr>
-          <w:rFonts w:asciiTheme="minorHAnsi" w:hAnsiTheme="minorHAnsi" w:cstheme="minorHAnsi"/>
+          <w:rFonts w:cstheme="minorHAnsi"/>
+        </w:rPr>
+        <w:t xml:space="preserve"> relativas ao </w:t>
+      </w:r>
+      <w:r>
+        <w:rPr>
+          <w:rFonts w:cstheme="minorHAnsi"/>
           <w:i/>
-          <w:sz w:val="22"/>
-        </w:rPr>
-        <w:t>face c</w:t>
-      </w:r>
-      <w:r>
-        <w:rPr>
-          <w:rFonts w:asciiTheme="minorHAnsi" w:hAnsiTheme="minorHAnsi" w:cstheme="minorHAnsi"/>
+        </w:rPr>
+        <w:t>face culling</w:t>
+      </w:r>
+      <w:r>
+        <w:rPr>
+          <w:rFonts w:cstheme="minorHAnsi"/>
+        </w:rPr>
+        <w:t xml:space="preserve"> </w:t>
+      </w:r>
+      <w:r>
+        <w:rPr>
+          <w:rFonts w:cstheme="minorHAnsi"/>
+        </w:rPr>
+        <w:t>(</w:t>
+      </w:r>
+      <w:r>
+        <w:rPr>
+          <w:rFonts w:cstheme="minorHAnsi"/>
           <w:i/>
-          <w:sz w:val="22"/>
-        </w:rPr>
-        <w:t>ulling</w:t>
-      </w:r>
-      <w:r>
-        <w:rPr>
-          <w:rFonts w:asciiTheme="minorHAnsi" w:hAnsiTheme="minorHAnsi" w:cstheme="minorHAnsi"/>
-          <w:sz w:val="22"/>
-        </w:rPr>
-        <w:t xml:space="preserve"> (</w:t>
-      </w:r>
-      <w:r>
-        <w:rPr>
-          <w:rFonts w:asciiTheme="minorHAnsi" w:hAnsiTheme="minorHAnsi" w:cstheme="minorHAnsi"/>
+        </w:rPr>
+        <w:t>GL_BACK</w:t>
+      </w:r>
+      <w:r>
+        <w:rPr>
+          <w:rFonts w:cstheme="minorHAnsi"/>
+        </w:rPr>
+        <w:t xml:space="preserve">, </w:t>
+      </w:r>
+      <w:r>
+        <w:rPr>
+          <w:rFonts w:cstheme="minorHAnsi"/>
           <w:i/>
-          <w:sz w:val="22"/>
-        </w:rPr>
-        <w:t>GL_BACK</w:t>
-      </w:r>
-      <w:r>
-        <w:rPr>
-          <w:rFonts w:asciiTheme="minorHAnsi" w:hAnsiTheme="minorHAnsi" w:cstheme="minorHAnsi"/>
-          <w:sz w:val="22"/>
+        </w:rPr>
+        <w:t>GL_FRONT</w:t>
+      </w:r>
+      <w:r>
+        <w:rPr>
+          <w:rFonts w:cstheme="minorHAnsi"/>
+        </w:rPr>
+        <w:t xml:space="preserve"> e </w:t>
+      </w:r>
+      <w:r>
+        <w:rPr>
+          <w:rFonts w:cstheme="minorHAnsi"/>
+          <w:i/>
+        </w:rPr>
+        <w:t>FRONT_AND_BACK</w:t>
+      </w:r>
+      <w:r>
+        <w:rPr>
+          <w:rFonts w:cstheme="minorHAnsi"/>
+        </w:rPr>
+        <w:t>)</w:t>
+      </w:r>
+      <w:r>
+        <w:rPr>
+          <w:rFonts w:cstheme="minorHAnsi"/>
+        </w:rPr>
+        <w:t xml:space="preserve"> e ao desenho dos modelos </w:t>
+      </w:r>
+      <w:r>
+        <w:rPr>
+          <w:rFonts w:cstheme="minorHAnsi"/>
+        </w:rPr>
+        <w:t>(</w:t>
+      </w:r>
+      <w:r>
+        <w:rPr>
+          <w:rFonts w:cstheme="minorHAnsi"/>
+          <w:i/>
+        </w:rPr>
+        <w:t>GL_POINT</w:t>
+      </w:r>
+      <w:r>
+        <w:rPr>
+          <w:rFonts w:cstheme="minorHAnsi"/>
         </w:rPr>
         <w:t xml:space="preserve">, </w:t>
       </w:r>
       <w:r>
         <w:rPr>
-          <w:rFonts w:asciiTheme="minorHAnsi" w:hAnsiTheme="minorHAnsi" w:cstheme="minorHAnsi"/>
+          <w:rFonts w:cstheme="minorHAnsi"/>
           <w:i/>
-          <w:sz w:val="22"/>
-        </w:rPr>
-        <w:t>GL_FRONT</w:t>
-      </w:r>
-      <w:r>
-        <w:rPr>
-          <w:rFonts w:asciiTheme="minorHAnsi" w:hAnsiTheme="minorHAnsi" w:cstheme="minorHAnsi"/>
-          <w:sz w:val="22"/>
+        </w:rPr>
+        <w:t>GL_LINE</w:t>
+      </w:r>
+      <w:r>
+        <w:rPr>
+          <w:rFonts w:cstheme="minorHAnsi"/>
         </w:rPr>
         <w:t xml:space="preserve"> e </w:t>
       </w:r>
       <w:r>
         <w:rPr>
-          <w:rFonts w:asciiTheme="minorHAnsi" w:hAnsiTheme="minorHAnsi" w:cstheme="minorHAnsi"/>
+          <w:rFonts w:cstheme="minorHAnsi"/>
           <w:i/>
-          <w:sz w:val="22"/>
-        </w:rPr>
-        <w:t>FRONT_AND_BACK</w:t>
-      </w:r>
-      <w:r>
-        <w:rPr>
-          <w:rFonts w:asciiTheme="minorHAnsi" w:hAnsiTheme="minorHAnsi" w:cstheme="minorHAnsi"/>
-          <w:sz w:val="22"/>
+        </w:rPr>
+        <w:t>GL_FILL</w:t>
+      </w:r>
+      <w:r>
+        <w:rPr>
+          <w:rFonts w:cstheme="minorHAnsi"/>
         </w:rPr>
         <w:t>)</w:t>
       </w:r>
       <w:r>
         <w:rPr>
-          <w:rFonts w:asciiTheme="minorHAnsi" w:hAnsiTheme="minorHAnsi" w:cstheme="minorHAnsi"/>
-          <w:sz w:val="22"/>
-        </w:rPr>
-        <w:t xml:space="preserve"> e as características de desenho das imagens (</w:t>
-      </w:r>
-      <w:r>
-        <w:rPr>
-          <w:rFonts w:asciiTheme="minorHAnsi" w:hAnsiTheme="minorHAnsi" w:cstheme="minorHAnsi"/>
-          <w:i/>
-          <w:sz w:val="22"/>
-        </w:rPr>
-        <w:t>GL_POINT</w:t>
-      </w:r>
-      <w:r>
-        <w:rPr>
-          <w:rFonts w:asciiTheme="minorHAnsi" w:hAnsiTheme="minorHAnsi" w:cstheme="minorHAnsi"/>
-          <w:sz w:val="22"/>
+          <w:rFonts w:cstheme="minorHAnsi"/>
         </w:rPr>
         <w:t xml:space="preserve">, </w:t>
       </w:r>
       <w:r>
         <w:rPr>
-          <w:rFonts w:asciiTheme="minorHAnsi" w:hAnsiTheme="minorHAnsi" w:cstheme="minorHAnsi"/>
-          <w:i/>
-          <w:sz w:val="22"/>
-        </w:rPr>
-        <w:t>GL_LINE</w:t>
-      </w:r>
-      <w:r>
-        <w:rPr>
-          <w:rFonts w:asciiTheme="minorHAnsi" w:hAnsiTheme="minorHAnsi" w:cstheme="minorHAnsi"/>
-          <w:sz w:val="22"/>
-        </w:rPr>
-        <w:t xml:space="preserve"> e </w:t>
-      </w:r>
-      <w:r>
-        <w:rPr>
-          <w:rFonts w:asciiTheme="minorHAnsi" w:hAnsiTheme="minorHAnsi" w:cstheme="minorHAnsi"/>
-          <w:i/>
-          <w:sz w:val="22"/>
-        </w:rPr>
-        <w:t>GL_FILL</w:t>
-      </w:r>
-      <w:r>
-        <w:rPr>
-          <w:rFonts w:asciiTheme="minorHAnsi" w:hAnsiTheme="minorHAnsi" w:cstheme="minorHAnsi"/>
-          <w:sz w:val="22"/>
-        </w:rPr>
-        <w:t xml:space="preserve">) </w:t>
-      </w:r>
-      <w:r>
-        <w:rPr>
-          <w:rFonts w:asciiTheme="minorHAnsi" w:hAnsiTheme="minorHAnsi" w:cstheme="minorHAnsi"/>
-          <w:sz w:val="22"/>
+          <w:rFonts w:cstheme="minorHAnsi"/>
         </w:rPr>
         <w:t>através de um menu na janela de execução.</w:t>
       </w:r>
+    </w:p>
+    <w:p>
+      <w:pPr>
+        <w:ind w:left="720"/>
+        <w:rPr>
+          <w:rFonts w:cstheme="minorHAnsi"/>
+        </w:rPr>
+      </w:pPr>
       <w:bookmarkStart w:id="2" w:name="_GoBack"/>
       <w:bookmarkEnd w:id="2"/>
     </w:p>
@@ -2664,7 +2739,6 @@
           <w:b/>
           <w:color w:val="auto"/>
         </w:rPr>
-        <w:lastRenderedPageBreak/>
         <w:t xml:space="preserve">Processamento de um modelo em formato </w:t>
       </w:r>
       <w:r>
@@ -3006,7 +3080,6 @@
           <w:b/>
           <w:color w:val="auto"/>
         </w:rPr>
-        <w:lastRenderedPageBreak/>
         <w:t xml:space="preserve">Ciclo de </w:t>
       </w:r>
       <w:r>
@@ -3672,6 +3745,78 @@
     </w:p>
     <w:p>
       <w:pPr>
+        <w:pStyle w:val="ListParagraph"/>
+        <w:rPr>
+          <w:sz w:val="32"/>
+          <w:szCs w:val="32"/>
+        </w:rPr>
+      </w:pPr>
+    </w:p>
+    <w:p>
+      <w:pPr>
+        <w:pStyle w:val="ListParagraph"/>
+        <w:rPr>
+          <w:sz w:val="32"/>
+          <w:szCs w:val="32"/>
+        </w:rPr>
+      </w:pPr>
+    </w:p>
+    <w:p>
+      <w:pPr>
+        <w:pStyle w:val="ListParagraph"/>
+        <w:rPr>
+          <w:sz w:val="32"/>
+          <w:szCs w:val="32"/>
+        </w:rPr>
+      </w:pPr>
+    </w:p>
+    <w:p>
+      <w:pPr>
+        <w:pStyle w:val="ListParagraph"/>
+        <w:rPr>
+          <w:sz w:val="32"/>
+          <w:szCs w:val="32"/>
+        </w:rPr>
+      </w:pPr>
+    </w:p>
+    <w:p>
+      <w:pPr>
+        <w:pStyle w:val="ListParagraph"/>
+        <w:rPr>
+          <w:sz w:val="32"/>
+          <w:szCs w:val="32"/>
+        </w:rPr>
+      </w:pPr>
+    </w:p>
+    <w:p>
+      <w:pPr>
+        <w:pStyle w:val="ListParagraph"/>
+        <w:rPr>
+          <w:sz w:val="32"/>
+          <w:szCs w:val="32"/>
+        </w:rPr>
+      </w:pPr>
+    </w:p>
+    <w:p>
+      <w:pPr>
+        <w:pStyle w:val="ListParagraph"/>
+        <w:rPr>
+          <w:sz w:val="32"/>
+          <w:szCs w:val="32"/>
+        </w:rPr>
+      </w:pPr>
+    </w:p>
+    <w:p>
+      <w:pPr>
+        <w:pStyle w:val="ListParagraph"/>
+        <w:rPr>
+          <w:sz w:val="32"/>
+          <w:szCs w:val="32"/>
+        </w:rPr>
+      </w:pPr>
+    </w:p>
+    <w:p>
+      <w:pPr>
         <w:rPr>
           <w:sz w:val="32"/>
           <w:szCs w:val="32"/>
@@ -3698,7 +3843,6 @@
           <w:b/>
           <w:color w:val="auto"/>
         </w:rPr>
-        <w:lastRenderedPageBreak/>
         <w:t>E</w:t>
       </w:r>
       <w:r>
@@ -4041,7 +4185,6 @@
           <w:b/>
           <w:color w:val="auto"/>
         </w:rPr>
-        <w:lastRenderedPageBreak/>
         <w:t>Conclusão</w:t>
       </w:r>
       <w:bookmarkEnd w:id="8"/>
@@ -4112,7 +4255,7 @@
           <w:rPr>
             <w:noProof/>
           </w:rPr>
-          <w:t>4</w:t>
+          <w:t>6</w:t>
         </w:r>
         <w:r>
           <w:fldChar w:fldCharType="end"/>
@@ -4586,6 +4729,119 @@
     </w:lvl>
   </w:abstractNum>
   <w:abstractNum w:abstractNumId="4" w15:restartNumberingAfterBreak="0">
+    <w:nsid w:val="33690081"/>
+    <w:multiLevelType w:val="hybridMultilevel"/>
+    <w:tmpl w:val="D4AC6568"/>
+    <w:lvl w:ilvl="0" w:tplc="1D440F22">
+      <w:start w:val="6"/>
+      <w:numFmt w:val="bullet"/>
+      <w:lvlText w:val=""/>
+      <w:lvlJc w:val="left"/>
+      <w:pPr>
+        <w:ind w:left="1080" w:hanging="360"/>
+      </w:pPr>
+      <w:rPr>
+        <w:rFonts w:ascii="Symbol" w:eastAsia="Times New Roman" w:hAnsi="Symbol" w:cstheme="minorHAnsi" w:hint="default"/>
+      </w:rPr>
+    </w:lvl>
+    <w:lvl w:ilvl="1" w:tplc="04090003" w:tentative="1">
+      <w:start w:val="1"/>
+      <w:numFmt w:val="bullet"/>
+      <w:lvlText w:val="o"/>
+      <w:lvlJc w:val="left"/>
+      <w:pPr>
+        <w:ind w:left="1800" w:hanging="360"/>
+      </w:pPr>
+      <w:rPr>
+        <w:rFonts w:ascii="Courier New" w:hAnsi="Courier New" w:cs="Courier New" w:hint="default"/>
+      </w:rPr>
+    </w:lvl>
+    <w:lvl w:ilvl="2" w:tplc="04090005" w:tentative="1">
+      <w:start w:val="1"/>
+      <w:numFmt w:val="bullet"/>
+      <w:lvlText w:val=""/>
+      <w:lvlJc w:val="left"/>
+      <w:pPr>
+        <w:ind w:left="2520" w:hanging="360"/>
+      </w:pPr>
+      <w:rPr>
+        <w:rFonts w:ascii="Wingdings" w:hAnsi="Wingdings" w:hint="default"/>
+      </w:rPr>
+    </w:lvl>
+    <w:lvl w:ilvl="3" w:tplc="04090001" w:tentative="1">
+      <w:start w:val="1"/>
+      <w:numFmt w:val="bullet"/>
+      <w:lvlText w:val=""/>
+      <w:lvlJc w:val="left"/>
+      <w:pPr>
+        <w:ind w:left="3240" w:hanging="360"/>
+      </w:pPr>
+      <w:rPr>
+        <w:rFonts w:ascii="Symbol" w:hAnsi="Symbol" w:hint="default"/>
+      </w:rPr>
+    </w:lvl>
+    <w:lvl w:ilvl="4" w:tplc="04090003" w:tentative="1">
+      <w:start w:val="1"/>
+      <w:numFmt w:val="bullet"/>
+      <w:lvlText w:val="o"/>
+      <w:lvlJc w:val="left"/>
+      <w:pPr>
+        <w:ind w:left="3960" w:hanging="360"/>
+      </w:pPr>
+      <w:rPr>
+        <w:rFonts w:ascii="Courier New" w:hAnsi="Courier New" w:cs="Courier New" w:hint="default"/>
+      </w:rPr>
+    </w:lvl>
+    <w:lvl w:ilvl="5" w:tplc="04090005" w:tentative="1">
+      <w:start w:val="1"/>
+      <w:numFmt w:val="bullet"/>
+      <w:lvlText w:val=""/>
+      <w:lvlJc w:val="left"/>
+      <w:pPr>
+        <w:ind w:left="4680" w:hanging="360"/>
+      </w:pPr>
+      <w:rPr>
+        <w:rFonts w:ascii="Wingdings" w:hAnsi="Wingdings" w:hint="default"/>
+      </w:rPr>
+    </w:lvl>
+    <w:lvl w:ilvl="6" w:tplc="04090001" w:tentative="1">
+      <w:start w:val="1"/>
+      <w:numFmt w:val="bullet"/>
+      <w:lvlText w:val=""/>
+      <w:lvlJc w:val="left"/>
+      <w:pPr>
+        <w:ind w:left="5400" w:hanging="360"/>
+      </w:pPr>
+      <w:rPr>
+        <w:rFonts w:ascii="Symbol" w:hAnsi="Symbol" w:hint="default"/>
+      </w:rPr>
+    </w:lvl>
+    <w:lvl w:ilvl="7" w:tplc="04090003" w:tentative="1">
+      <w:start w:val="1"/>
+      <w:numFmt w:val="bullet"/>
+      <w:lvlText w:val="o"/>
+      <w:lvlJc w:val="left"/>
+      <w:pPr>
+        <w:ind w:left="6120" w:hanging="360"/>
+      </w:pPr>
+      <w:rPr>
+        <w:rFonts w:ascii="Courier New" w:hAnsi="Courier New" w:cs="Courier New" w:hint="default"/>
+      </w:rPr>
+    </w:lvl>
+    <w:lvl w:ilvl="8" w:tplc="04090005" w:tentative="1">
+      <w:start w:val="1"/>
+      <w:numFmt w:val="bullet"/>
+      <w:lvlText w:val=""/>
+      <w:lvlJc w:val="left"/>
+      <w:pPr>
+        <w:ind w:left="6840" w:hanging="360"/>
+      </w:pPr>
+      <w:rPr>
+        <w:rFonts w:ascii="Wingdings" w:hAnsi="Wingdings" w:hint="default"/>
+      </w:rPr>
+    </w:lvl>
+  </w:abstractNum>
+  <w:abstractNum w:abstractNumId="5" w15:restartNumberingAfterBreak="0">
     <w:nsid w:val="33AD2191"/>
     <w:multiLevelType w:val="hybridMultilevel"/>
     <w:tmpl w:val="A26A41CE"/>
@@ -4676,7 +4932,7 @@
       </w:pPr>
     </w:lvl>
   </w:abstractNum>
-  <w:abstractNum w:abstractNumId="5" w15:restartNumberingAfterBreak="0">
+  <w:abstractNum w:abstractNumId="6" w15:restartNumberingAfterBreak="0">
     <w:nsid w:val="5BCA15BE"/>
     <w:multiLevelType w:val="multilevel"/>
     <w:tmpl w:val="867A7906"/>
@@ -4816,7 +5072,7 @@
       </w:rPr>
     </w:lvl>
   </w:abstractNum>
-  <w:abstractNum w:abstractNumId="6" w15:restartNumberingAfterBreak="0">
+  <w:abstractNum w:abstractNumId="7" w15:restartNumberingAfterBreak="0">
     <w:nsid w:val="5F6319B0"/>
     <w:multiLevelType w:val="hybridMultilevel"/>
     <w:tmpl w:val="662CFB86"/>
@@ -4929,7 +5185,7 @@
       </w:rPr>
     </w:lvl>
   </w:abstractNum>
-  <w:abstractNum w:abstractNumId="7" w15:restartNumberingAfterBreak="0">
+  <w:abstractNum w:abstractNumId="8" w15:restartNumberingAfterBreak="0">
     <w:nsid w:val="69DF7098"/>
     <w:multiLevelType w:val="hybridMultilevel"/>
     <w:tmpl w:val="433A8CBA"/>
@@ -5020,7 +5276,7 @@
       </w:pPr>
     </w:lvl>
   </w:abstractNum>
-  <w:abstractNum w:abstractNumId="8" w15:restartNumberingAfterBreak="0">
+  <w:abstractNum w:abstractNumId="9" w15:restartNumberingAfterBreak="0">
     <w:nsid w:val="6A4100A2"/>
     <w:multiLevelType w:val="hybridMultilevel"/>
     <w:tmpl w:val="754A3AF4"/>
@@ -5111,7 +5367,7 @@
       </w:pPr>
     </w:lvl>
   </w:abstractNum>
-  <w:abstractNum w:abstractNumId="9" w15:restartNumberingAfterBreak="0">
+  <w:abstractNum w:abstractNumId="10" w15:restartNumberingAfterBreak="0">
     <w:nsid w:val="6D2A4276"/>
     <w:multiLevelType w:val="hybridMultilevel"/>
     <w:tmpl w:val="40AEC5F2"/>
@@ -5200,7 +5456,7 @@
       </w:pPr>
     </w:lvl>
   </w:abstractNum>
-  <w:abstractNum w:abstractNumId="10" w15:restartNumberingAfterBreak="0">
+  <w:abstractNum w:abstractNumId="11" w15:restartNumberingAfterBreak="0">
     <w:nsid w:val="6E516840"/>
     <w:multiLevelType w:val="hybridMultilevel"/>
     <w:tmpl w:val="06F40FD2"/>
@@ -5314,13 +5570,13 @@
     </w:lvl>
   </w:abstractNum>
   <w:num w:numId="1">
+    <w:abstractNumId w:val="11"/>
+  </w:num>
+  <w:num w:numId="2">
     <w:abstractNumId w:val="10"/>
   </w:num>
-  <w:num w:numId="2">
-    <w:abstractNumId w:val="9"/>
-  </w:num>
   <w:num w:numId="3">
-    <w:abstractNumId w:val="6"/>
+    <w:abstractNumId w:val="7"/>
   </w:num>
   <w:num w:numId="4">
     <w:abstractNumId w:val="3"/>
@@ -5329,22 +5585,25 @@
     <w:abstractNumId w:val="2"/>
   </w:num>
   <w:num w:numId="6">
-    <w:abstractNumId w:val="8"/>
+    <w:abstractNumId w:val="9"/>
   </w:num>
   <w:num w:numId="7">
-    <w:abstractNumId w:val="4"/>
+    <w:abstractNumId w:val="5"/>
   </w:num>
   <w:num w:numId="8">
-    <w:abstractNumId w:val="7"/>
+    <w:abstractNumId w:val="8"/>
   </w:num>
   <w:num w:numId="9">
     <w:abstractNumId w:val="1"/>
   </w:num>
   <w:num w:numId="10">
-    <w:abstractNumId w:val="5"/>
+    <w:abstractNumId w:val="6"/>
   </w:num>
   <w:num w:numId="11">
     <w:abstractNumId w:val="0"/>
+  </w:num>
+  <w:num w:numId="12">
+    <w:abstractNumId w:val="4"/>
   </w:num>
 </w:numbering>
 </file>
@@ -6126,8 +6385,8 @@
   </w:compat>
   <w:rsids>
     <w:rsidRoot w:val="0075088C"/>
+    <w:rsid w:val="003F15F6"/>
     <w:rsid w:val="0075088C"/>
-    <w:rsid w:val="00871530"/>
   </w:rsids>
   <m:mathPr>
     <m:mathFont m:val="Cambria Math"/>
@@ -6860,7 +7119,7 @@
 </file>
 
 <file path=customXml/itemProps1.xml><?xml version="1.0" encoding="utf-8"?>
-<ds:datastoreItem xmlns:ds="http://schemas.openxmlformats.org/officeDocument/2006/customXml" ds:itemID="{0C26F763-E9BB-4B79-8EA3-F912BC91F121}">
+<ds:datastoreItem xmlns:ds="http://schemas.openxmlformats.org/officeDocument/2006/customXml" ds:itemID="{612BB18E-87AD-4A57-B848-C7C192EC3910}">
   <ds:schemaRefs>
     <ds:schemaRef ds:uri="http://schemas.openxmlformats.org/officeDocument/2006/bibliography"/>
   </ds:schemaRefs>

</xml_diff>